<commit_message>
updated arrows and tables list
</commit_message>
<xml_diff>
--- a/Data_Design.docx
+++ b/Data_Design.docx
@@ -1227,7 +1227,7 @@
       <w:tblPr>
         <w:tblW w:w="9360" w:type="dxa"/>
         <w:jc w:val="left"/>
-        <w:tblInd w:w="326" w:type="dxa"/>
+        <w:tblInd w:w="434" w:type="dxa"/>
         <w:tblBorders>
           <w:top w:val="single" w:color="ffffff" w:sz="8" w:space="0" w:shadow="0" w:frame="0"/>
           <w:left w:val="single" w:color="ffffff" w:sz="8" w:space="0" w:shadow="0" w:frame="0"/>
@@ -1249,7 +1249,7 @@
           <w:shd w:val="clear" w:color="auto" w:fill="ced7e7"/>
         </w:tblPrEx>
         <w:trPr>
-          <w:trHeight w:val="480" w:hRule="atLeast"/>
+          <w:trHeight w:val="500" w:hRule="atLeast"/>
         </w:trPr>
         <w:tc>
           <w:tcPr>
@@ -1368,7 +1368,7 @@
           <w:shd w:val="clear" w:color="auto" w:fill="ced7e7"/>
         </w:tblPrEx>
         <w:trPr>
-          <w:trHeight w:val="1840" w:hRule="atLeast"/>
+          <w:trHeight w:val="1860" w:hRule="atLeast"/>
         </w:trPr>
         <w:tc>
           <w:tcPr>
@@ -1591,7 +1591,7 @@
           <w:shd w:val="clear" w:color="auto" w:fill="ced7e7"/>
         </w:tblPrEx>
         <w:trPr>
-          <w:trHeight w:val="1160" w:hRule="atLeast"/>
+          <w:trHeight w:val="1180" w:hRule="atLeast"/>
         </w:trPr>
         <w:tc>
           <w:tcPr>
@@ -1774,7 +1774,7 @@
           <w:shd w:val="clear" w:color="auto" w:fill="ced7e7"/>
         </w:tblPrEx>
         <w:trPr>
-          <w:trHeight w:val="820" w:hRule="atLeast"/>
+          <w:trHeight w:val="840" w:hRule="atLeast"/>
         </w:trPr>
         <w:tc>
           <w:tcPr>
@@ -1889,6 +1889,24 @@
         </w:tc>
       </w:tr>
     </w:tbl>
+    <w:p>
+      <w:pPr>
+        <w:pStyle w:val="Body A"/>
+        <w:widowControl w:val="0"/>
+        <w:ind w:left="326" w:hanging="326"/>
+        <w:rPr>
+          <w:caps w:val="0"/>
+          <w:smallCaps w:val="0"/>
+          <w:strike w:val="0"/>
+          <w:dstrike w:val="0"/>
+          <w:color w:val="000000"/>
+          <w:sz w:val="22"/>
+          <w:szCs w:val="22"/>
+          <w:u w:val="none" w:color="000000"/>
+          <w:vertAlign w:val="baseline"/>
+        </w:rPr>
+      </w:pPr>
+    </w:p>
     <w:p>
       <w:pPr>
         <w:pStyle w:val="Body A"/>
@@ -2038,7 +2056,7 @@
       <w:tblPr>
         <w:tblW w:w="9360" w:type="dxa"/>
         <w:jc w:val="left"/>
-        <w:tblInd w:w="432" w:type="dxa"/>
+        <w:tblInd w:w="540" w:type="dxa"/>
         <w:tblBorders>
           <w:top w:val="single" w:color="ffffff" w:sz="8" w:space="0" w:shadow="0" w:frame="0"/>
           <w:left w:val="single" w:color="ffffff" w:sz="8" w:space="0" w:shadow="0" w:frame="0"/>
@@ -2060,7 +2078,7 @@
           <w:shd w:val="clear" w:color="auto" w:fill="ced7e7"/>
         </w:tblPrEx>
         <w:trPr>
-          <w:trHeight w:val="480" w:hRule="atLeast"/>
+          <w:trHeight w:val="500" w:hRule="atLeast"/>
         </w:trPr>
         <w:tc>
           <w:tcPr>
@@ -2179,7 +2197,7 @@
           <w:shd w:val="clear" w:color="auto" w:fill="ced7e7"/>
         </w:tblPrEx>
         <w:trPr>
-          <w:trHeight w:val="1840" w:hRule="atLeast"/>
+          <w:trHeight w:val="1860" w:hRule="atLeast"/>
         </w:trPr>
         <w:tc>
           <w:tcPr>
@@ -2394,7 +2412,7 @@
           <w:shd w:val="clear" w:color="auto" w:fill="ced7e7"/>
         </w:tblPrEx>
         <w:trPr>
-          <w:trHeight w:val="2520" w:hRule="atLeast"/>
+          <w:trHeight w:val="2540" w:hRule="atLeast"/>
         </w:trPr>
         <w:tc>
           <w:tcPr>
@@ -2665,7 +2683,7 @@
           <w:shd w:val="clear" w:color="auto" w:fill="ced7e7"/>
         </w:tblPrEx>
         <w:trPr>
-          <w:trHeight w:val="2520" w:hRule="atLeast"/>
+          <w:trHeight w:val="2540" w:hRule="atLeast"/>
         </w:trPr>
         <w:tc>
           <w:tcPr>
@@ -2884,6 +2902,27 @@
         </w:tc>
       </w:tr>
     </w:tbl>
+    <w:p>
+      <w:pPr>
+        <w:pStyle w:val="Body A"/>
+        <w:widowControl w:val="0"/>
+        <w:ind w:left="432" w:hanging="432"/>
+        <w:rPr>
+          <w:rFonts w:ascii="Times" w:cs="Times" w:hAnsi="Times" w:eastAsia="Times"/>
+          <w:b w:val="1"/>
+          <w:bCs w:val="1"/>
+          <w:i w:val="1"/>
+          <w:iCs w:val="1"/>
+          <w:caps w:val="0"/>
+          <w:smallCaps w:val="0"/>
+          <w:strike w:val="0"/>
+          <w:dstrike w:val="0"/>
+          <w:color w:val="000000"/>
+          <w:u w:val="none" w:color="000000"/>
+          <w:vertAlign w:val="baseline"/>
+        </w:rPr>
+      </w:pPr>
+    </w:p>
     <w:p>
       <w:pPr>
         <w:pStyle w:val="Body A"/>
@@ -3301,7 +3340,7 @@
       <w:tblPr>
         <w:tblW w:w="9350" w:type="dxa"/>
         <w:jc w:val="left"/>
-        <w:tblInd w:w="324" w:type="dxa"/>
+        <w:tblInd w:w="432" w:type="dxa"/>
         <w:tblBorders>
           <w:top w:val="single" w:color="ffffff" w:sz="8" w:space="0" w:shadow="0" w:frame="0"/>
           <w:left w:val="single" w:color="ffffff" w:sz="8" w:space="0" w:shadow="0" w:frame="0"/>
@@ -3322,7 +3361,7 @@
           <w:shd w:val="clear" w:color="auto" w:fill="ced7e7"/>
         </w:tblPrEx>
         <w:trPr>
-          <w:trHeight w:val="320" w:hRule="atLeast"/>
+          <w:trHeight w:val="330" w:hRule="atLeast"/>
         </w:trPr>
         <w:tc>
           <w:tcPr>
@@ -3400,7 +3439,7 @@
           <w:shd w:val="clear" w:color="auto" w:fill="ced7e7"/>
         </w:tblPrEx>
         <w:trPr>
-          <w:trHeight w:val="320" w:hRule="atLeast"/>
+          <w:trHeight w:val="330" w:hRule="atLeast"/>
         </w:trPr>
         <w:tc>
           <w:tcPr>
@@ -3472,7 +3511,7 @@
           <w:shd w:val="clear" w:color="auto" w:fill="ced7e7"/>
         </w:tblPrEx>
         <w:trPr>
-          <w:trHeight w:val="320" w:hRule="atLeast"/>
+          <w:trHeight w:val="330" w:hRule="atLeast"/>
         </w:trPr>
         <w:tc>
           <w:tcPr>
@@ -3544,7 +3583,7 @@
           <w:shd w:val="clear" w:color="auto" w:fill="ced7e7"/>
         </w:tblPrEx>
         <w:trPr>
-          <w:trHeight w:val="320" w:hRule="atLeast"/>
+          <w:trHeight w:val="330" w:hRule="atLeast"/>
         </w:trPr>
         <w:tc>
           <w:tcPr>
@@ -3616,7 +3655,7 @@
           <w:shd w:val="clear" w:color="auto" w:fill="ced7e7"/>
         </w:tblPrEx>
         <w:trPr>
-          <w:trHeight w:val="320" w:hRule="atLeast"/>
+          <w:trHeight w:val="330" w:hRule="atLeast"/>
         </w:trPr>
         <w:tc>
           <w:tcPr>
@@ -3684,6 +3723,18 @@
         </w:tc>
       </w:tr>
     </w:tbl>
+    <w:p>
+      <w:pPr>
+        <w:pStyle w:val="Body A"/>
+        <w:widowControl w:val="0"/>
+        <w:ind w:left="324" w:hanging="324"/>
+        <w:rPr>
+          <w:b w:val="1"/>
+          <w:bCs w:val="1"/>
+          <w:lang w:val="da-DK"/>
+        </w:rPr>
+      </w:pPr>
+    </w:p>
     <w:p>
       <w:pPr>
         <w:pStyle w:val="Body A"/>
@@ -3751,7 +3802,7 @@
       <w:tblPr>
         <w:tblW w:w="9350" w:type="dxa"/>
         <w:jc w:val="left"/>
-        <w:tblInd w:w="324" w:type="dxa"/>
+        <w:tblInd w:w="432" w:type="dxa"/>
         <w:tblBorders>
           <w:top w:val="single" w:color="ffffff" w:sz="8" w:space="0" w:shadow="0" w:frame="0"/>
           <w:left w:val="single" w:color="ffffff" w:sz="8" w:space="0" w:shadow="0" w:frame="0"/>
@@ -3772,7 +3823,7 @@
           <w:shd w:val="clear" w:color="auto" w:fill="ced7e7"/>
         </w:tblPrEx>
         <w:trPr>
-          <w:trHeight w:val="320" w:hRule="atLeast"/>
+          <w:trHeight w:val="330" w:hRule="atLeast"/>
         </w:trPr>
         <w:tc>
           <w:tcPr>
@@ -3850,7 +3901,7 @@
           <w:shd w:val="clear" w:color="auto" w:fill="ced7e7"/>
         </w:tblPrEx>
         <w:trPr>
-          <w:trHeight w:val="320" w:hRule="atLeast"/>
+          <w:trHeight w:val="330" w:hRule="atLeast"/>
         </w:trPr>
         <w:tc>
           <w:tcPr>
@@ -3922,7 +3973,7 @@
           <w:shd w:val="clear" w:color="auto" w:fill="ced7e7"/>
         </w:tblPrEx>
         <w:trPr>
-          <w:trHeight w:val="320" w:hRule="atLeast"/>
+          <w:trHeight w:val="330" w:hRule="atLeast"/>
         </w:trPr>
         <w:tc>
           <w:tcPr>
@@ -3994,7 +4045,7 @@
           <w:shd w:val="clear" w:color="auto" w:fill="ced7e7"/>
         </w:tblPrEx>
         <w:trPr>
-          <w:trHeight w:val="320" w:hRule="atLeast"/>
+          <w:trHeight w:val="330" w:hRule="atLeast"/>
         </w:trPr>
         <w:tc>
           <w:tcPr>
@@ -4066,7 +4117,7 @@
           <w:shd w:val="clear" w:color="auto" w:fill="ced7e7"/>
         </w:tblPrEx>
         <w:trPr>
-          <w:trHeight w:val="320" w:hRule="atLeast"/>
+          <w:trHeight w:val="330" w:hRule="atLeast"/>
         </w:trPr>
         <w:tc>
           <w:tcPr>
@@ -4134,6 +4185,17 @@
         </w:tc>
       </w:tr>
     </w:tbl>
+    <w:p>
+      <w:pPr>
+        <w:pStyle w:val="Body A"/>
+        <w:widowControl w:val="0"/>
+        <w:ind w:left="324" w:hanging="324"/>
+        <w:rPr>
+          <w:b w:val="1"/>
+          <w:bCs w:val="1"/>
+        </w:rPr>
+      </w:pPr>
+    </w:p>
     <w:p>
       <w:pPr>
         <w:pStyle w:val="Body A"/>
@@ -4199,7 +4261,7 @@
       <w:tblPr>
         <w:tblW w:w="9350" w:type="dxa"/>
         <w:jc w:val="left"/>
-        <w:tblInd w:w="324" w:type="dxa"/>
+        <w:tblInd w:w="432" w:type="dxa"/>
         <w:tblBorders>
           <w:top w:val="single" w:color="ffffff" w:sz="8" w:space="0" w:shadow="0" w:frame="0"/>
           <w:left w:val="single" w:color="ffffff" w:sz="8" w:space="0" w:shadow="0" w:frame="0"/>
@@ -4220,7 +4282,7 @@
           <w:shd w:val="clear" w:color="auto" w:fill="ced7e7"/>
         </w:tblPrEx>
         <w:trPr>
-          <w:trHeight w:val="320" w:hRule="atLeast"/>
+          <w:trHeight w:val="330" w:hRule="atLeast"/>
         </w:trPr>
         <w:tc>
           <w:tcPr>
@@ -4298,7 +4360,7 @@
           <w:shd w:val="clear" w:color="auto" w:fill="ced7e7"/>
         </w:tblPrEx>
         <w:trPr>
-          <w:trHeight w:val="320" w:hRule="atLeast"/>
+          <w:trHeight w:val="330" w:hRule="atLeast"/>
         </w:trPr>
         <w:tc>
           <w:tcPr>
@@ -4370,7 +4432,7 @@
           <w:shd w:val="clear" w:color="auto" w:fill="ced7e7"/>
         </w:tblPrEx>
         <w:trPr>
-          <w:trHeight w:val="320" w:hRule="atLeast"/>
+          <w:trHeight w:val="330" w:hRule="atLeast"/>
         </w:trPr>
         <w:tc>
           <w:tcPr>
@@ -4442,7 +4504,7 @@
           <w:shd w:val="clear" w:color="auto" w:fill="ced7e7"/>
         </w:tblPrEx>
         <w:trPr>
-          <w:trHeight w:val="320" w:hRule="atLeast"/>
+          <w:trHeight w:val="330" w:hRule="atLeast"/>
         </w:trPr>
         <w:tc>
           <w:tcPr>
@@ -4514,7 +4576,7 @@
           <w:shd w:val="clear" w:color="auto" w:fill="ced7e7"/>
         </w:tblPrEx>
         <w:trPr>
-          <w:trHeight w:val="320" w:hRule="atLeast"/>
+          <w:trHeight w:val="330" w:hRule="atLeast"/>
         </w:trPr>
         <w:tc>
           <w:tcPr>
@@ -4582,6 +4644,17 @@
         </w:tc>
       </w:tr>
     </w:tbl>
+    <w:p>
+      <w:pPr>
+        <w:pStyle w:val="Body A"/>
+        <w:widowControl w:val="0"/>
+        <w:ind w:left="324" w:hanging="324"/>
+        <w:rPr>
+          <w:b w:val="1"/>
+          <w:bCs w:val="1"/>
+        </w:rPr>
+      </w:pPr>
+    </w:p>
     <w:p>
       <w:pPr>
         <w:pStyle w:val="Body A"/>
@@ -4687,7 +4760,7 @@
       <w:tblPr>
         <w:tblW w:w="9465" w:type="dxa"/>
         <w:jc w:val="center"/>
-        <w:tblInd w:w="324" w:type="dxa"/>
+        <w:tblInd w:w="432" w:type="dxa"/>
         <w:tblBorders>
           <w:top w:val="single" w:color="ffffff" w:sz="8" w:space="0" w:shadow="0" w:frame="0"/>
           <w:left w:val="single" w:color="ffffff" w:sz="8" w:space="0" w:shadow="0" w:frame="0"/>
@@ -4709,7 +4782,7 @@
           <w:shd w:val="clear" w:color="auto" w:fill="ced7e7"/>
         </w:tblPrEx>
         <w:trPr>
-          <w:trHeight w:val="350" w:hRule="atLeast"/>
+          <w:trHeight w:val="370" w:hRule="atLeast"/>
         </w:trPr>
         <w:tc>
           <w:tcPr>
@@ -4822,7 +4895,7 @@
           <w:shd w:val="clear" w:color="auto" w:fill="ced7e7"/>
         </w:tblPrEx>
         <w:trPr>
-          <w:trHeight w:val="350" w:hRule="atLeast"/>
+          <w:trHeight w:val="370" w:hRule="atLeast"/>
         </w:trPr>
         <w:tc>
           <w:tcPr>
@@ -4928,7 +5001,7 @@
           <w:shd w:val="clear" w:color="auto" w:fill="ced7e7"/>
         </w:tblPrEx>
         <w:trPr>
-          <w:trHeight w:val="350" w:hRule="atLeast"/>
+          <w:trHeight w:val="370" w:hRule="atLeast"/>
         </w:trPr>
         <w:tc>
           <w:tcPr>
@@ -5021,7 +5094,7 @@
           <w:shd w:val="clear" w:color="auto" w:fill="ced7e7"/>
         </w:tblPrEx>
         <w:trPr>
-          <w:trHeight w:val="350" w:hRule="atLeast"/>
+          <w:trHeight w:val="370" w:hRule="atLeast"/>
         </w:trPr>
         <w:tc>
           <w:tcPr>
@@ -5114,7 +5187,7 @@
           <w:shd w:val="clear" w:color="auto" w:fill="ced7e7"/>
         </w:tblPrEx>
         <w:trPr>
-          <w:trHeight w:val="650" w:hRule="atLeast"/>
+          <w:trHeight w:val="670" w:hRule="atLeast"/>
         </w:trPr>
         <w:tc>
           <w:tcPr>
@@ -5207,7 +5280,7 @@
           <w:shd w:val="clear" w:color="auto" w:fill="ced7e7"/>
         </w:tblPrEx>
         <w:trPr>
-          <w:trHeight w:val="350" w:hRule="atLeast"/>
+          <w:trHeight w:val="370" w:hRule="atLeast"/>
         </w:trPr>
         <w:tc>
           <w:tcPr>
@@ -5300,7 +5373,7 @@
           <w:shd w:val="clear" w:color="auto" w:fill="ced7e7"/>
         </w:tblPrEx>
         <w:trPr>
-          <w:trHeight w:val="350" w:hRule="atLeast"/>
+          <w:trHeight w:val="370" w:hRule="atLeast"/>
         </w:trPr>
         <w:tc>
           <w:tcPr>
@@ -5406,7 +5479,7 @@
           <w:shd w:val="clear" w:color="auto" w:fill="ced7e7"/>
         </w:tblPrEx>
         <w:trPr>
-          <w:trHeight w:val="350" w:hRule="atLeast"/>
+          <w:trHeight w:val="370" w:hRule="atLeast"/>
         </w:trPr>
         <w:tc>
           <w:tcPr>
@@ -5499,7 +5572,7 @@
           <w:shd w:val="clear" w:color="auto" w:fill="ced7e7"/>
         </w:tblPrEx>
         <w:trPr>
-          <w:trHeight w:val="350" w:hRule="atLeast"/>
+          <w:trHeight w:val="370" w:hRule="atLeast"/>
         </w:trPr>
         <w:tc>
           <w:tcPr>
@@ -5592,7 +5665,7 @@
           <w:shd w:val="clear" w:color="auto" w:fill="ced7e7"/>
         </w:tblPrEx>
         <w:trPr>
-          <w:trHeight w:val="350" w:hRule="atLeast"/>
+          <w:trHeight w:val="370" w:hRule="atLeast"/>
         </w:trPr>
         <w:tc>
           <w:tcPr>
@@ -5685,7 +5758,7 @@
           <w:shd w:val="clear" w:color="auto" w:fill="ced7e7"/>
         </w:tblPrEx>
         <w:trPr>
-          <w:trHeight w:val="650" w:hRule="atLeast"/>
+          <w:trHeight w:val="670" w:hRule="atLeast"/>
         </w:trPr>
         <w:tc>
           <w:tcPr>
@@ -5778,7 +5851,7 @@
           <w:shd w:val="clear" w:color="auto" w:fill="ced7e7"/>
         </w:tblPrEx>
         <w:trPr>
-          <w:trHeight w:val="650" w:hRule="atLeast"/>
+          <w:trHeight w:val="910" w:hRule="atLeast"/>
         </w:trPr>
         <w:tc>
           <w:tcPr>
@@ -5884,7 +5957,7 @@
           <w:shd w:val="clear" w:color="auto" w:fill="ced7e7"/>
         </w:tblPrEx>
         <w:trPr>
-          <w:trHeight w:val="650" w:hRule="atLeast"/>
+          <w:trHeight w:val="670" w:hRule="atLeast"/>
         </w:trPr>
         <w:tc>
           <w:tcPr>
@@ -5977,7 +6050,7 @@
           <w:shd w:val="clear" w:color="auto" w:fill="ced7e7"/>
         </w:tblPrEx>
         <w:trPr>
-          <w:trHeight w:val="650" w:hRule="atLeast"/>
+          <w:trHeight w:val="670" w:hRule="atLeast"/>
         </w:trPr>
         <w:tc>
           <w:tcPr>
@@ -6070,7 +6143,7 @@
           <w:shd w:val="clear" w:color="auto" w:fill="ced7e7"/>
         </w:tblPrEx>
         <w:trPr>
-          <w:trHeight w:val="350" w:hRule="atLeast"/>
+          <w:trHeight w:val="370" w:hRule="atLeast"/>
         </w:trPr>
         <w:tc>
           <w:tcPr>
@@ -6176,7 +6249,7 @@
           <w:shd w:val="clear" w:color="auto" w:fill="ced7e7"/>
         </w:tblPrEx>
         <w:trPr>
-          <w:trHeight w:val="350" w:hRule="atLeast"/>
+          <w:trHeight w:val="370" w:hRule="atLeast"/>
         </w:trPr>
         <w:tc>
           <w:tcPr>
@@ -6269,7 +6342,7 @@
           <w:shd w:val="clear" w:color="auto" w:fill="ced7e7"/>
         </w:tblPrEx>
         <w:trPr>
-          <w:trHeight w:val="650" w:hRule="atLeast"/>
+          <w:trHeight w:val="670" w:hRule="atLeast"/>
         </w:trPr>
         <w:tc>
           <w:tcPr>
@@ -6376,7 +6449,7 @@
           <w:shd w:val="clear" w:color="auto" w:fill="ced7e7"/>
         </w:tblPrEx>
         <w:trPr>
-          <w:trHeight w:val="650" w:hRule="atLeast"/>
+          <w:trHeight w:val="670" w:hRule="atLeast"/>
         </w:trPr>
         <w:tc>
           <w:tcPr>
@@ -6483,7 +6556,7 @@
           <w:shd w:val="clear" w:color="auto" w:fill="ced7e7"/>
         </w:tblPrEx>
         <w:trPr>
-          <w:trHeight w:val="350" w:hRule="atLeast"/>
+          <w:trHeight w:val="370" w:hRule="atLeast"/>
         </w:trPr>
         <w:tc>
           <w:tcPr>
@@ -6576,7 +6649,7 @@
           <w:shd w:val="clear" w:color="auto" w:fill="ced7e7"/>
         </w:tblPrEx>
         <w:trPr>
-          <w:trHeight w:val="650" w:hRule="atLeast"/>
+          <w:trHeight w:val="670" w:hRule="atLeast"/>
         </w:trPr>
         <w:tc>
           <w:tcPr>
@@ -6682,7 +6755,7 @@
           <w:shd w:val="clear" w:color="auto" w:fill="ced7e7"/>
         </w:tblPrEx>
         <w:trPr>
-          <w:trHeight w:val="350" w:hRule="atLeast"/>
+          <w:trHeight w:val="370" w:hRule="atLeast"/>
         </w:trPr>
         <w:tc>
           <w:tcPr>
@@ -6775,7 +6848,7 @@
           <w:shd w:val="clear" w:color="auto" w:fill="ced7e7"/>
         </w:tblPrEx>
         <w:trPr>
-          <w:trHeight w:val="350" w:hRule="atLeast"/>
+          <w:trHeight w:val="370" w:hRule="atLeast"/>
         </w:trPr>
         <w:tc>
           <w:tcPr>
@@ -6868,7 +6941,7 @@
           <w:shd w:val="clear" w:color="auto" w:fill="ced7e7"/>
         </w:tblPrEx>
         <w:trPr>
-          <w:trHeight w:val="350" w:hRule="atLeast"/>
+          <w:trHeight w:val="370" w:hRule="atLeast"/>
         </w:trPr>
         <w:tc>
           <w:tcPr>
@@ -6961,7 +7034,7 @@
           <w:shd w:val="clear" w:color="auto" w:fill="ced7e7"/>
         </w:tblPrEx>
         <w:trPr>
-          <w:trHeight w:val="350" w:hRule="atLeast"/>
+          <w:trHeight w:val="370" w:hRule="atLeast"/>
         </w:trPr>
         <w:tc>
           <w:tcPr>
@@ -7054,7 +7127,7 @@
           <w:shd w:val="clear" w:color="auto" w:fill="ced7e7"/>
         </w:tblPrEx>
         <w:trPr>
-          <w:trHeight w:val="650" w:hRule="atLeast"/>
+          <w:trHeight w:val="670" w:hRule="atLeast"/>
         </w:trPr>
         <w:tc>
           <w:tcPr>
@@ -7161,7 +7234,7 @@
           <w:shd w:val="clear" w:color="auto" w:fill="ced7e7"/>
         </w:tblPrEx>
         <w:trPr>
-          <w:trHeight w:val="650" w:hRule="atLeast"/>
+          <w:trHeight w:val="670" w:hRule="atLeast"/>
         </w:trPr>
         <w:tc>
           <w:tcPr>
@@ -7268,7 +7341,7 @@
           <w:shd w:val="clear" w:color="auto" w:fill="ced7e7"/>
         </w:tblPrEx>
         <w:trPr>
-          <w:trHeight w:val="650" w:hRule="atLeast"/>
+          <w:trHeight w:val="670" w:hRule="atLeast"/>
         </w:trPr>
         <w:tc>
           <w:tcPr>
@@ -7375,7 +7448,7 @@
           <w:shd w:val="clear" w:color="auto" w:fill="ced7e7"/>
         </w:tblPrEx>
         <w:trPr>
-          <w:trHeight w:val="650" w:hRule="atLeast"/>
+          <w:trHeight w:val="670" w:hRule="atLeast"/>
         </w:trPr>
         <w:tc>
           <w:tcPr>
@@ -7478,6 +7551,18 @@
         </w:tc>
       </w:tr>
     </w:tbl>
+    <w:p>
+      <w:pPr>
+        <w:pStyle w:val="Body A"/>
+        <w:widowControl w:val="0"/>
+        <w:ind w:left="324" w:hanging="324"/>
+        <w:jc w:val="center"/>
+        <w:rPr>
+          <w:b w:val="1"/>
+          <w:bCs w:val="1"/>
+        </w:rPr>
+      </w:pPr>
+    </w:p>
     <w:p>
       <w:pPr>
         <w:pStyle w:val="Body A"/>
@@ -7594,7 +7679,7 @@
       <w:tblPr>
         <w:tblW w:w="9540" w:type="dxa"/>
         <w:jc w:val="center"/>
-        <w:tblInd w:w="324" w:type="dxa"/>
+        <w:tblInd w:w="432" w:type="dxa"/>
         <w:tblBorders>
           <w:top w:val="single" w:color="ffffff" w:sz="8" w:space="0" w:shadow="0" w:frame="0"/>
           <w:left w:val="single" w:color="ffffff" w:sz="8" w:space="0" w:shadow="0" w:frame="0"/>
@@ -7616,7 +7701,7 @@
           <w:shd w:val="clear" w:color="auto" w:fill="ced7e7"/>
         </w:tblPrEx>
         <w:trPr>
-          <w:trHeight w:val="350" w:hRule="atLeast"/>
+          <w:trHeight w:val="370" w:hRule="atLeast"/>
         </w:trPr>
         <w:tc>
           <w:tcPr>
@@ -7720,6 +7805,1347 @@
                 <w:lang w:val="en-US"/>
               </w:rPr>
               <w:t>Detail Leveled Requirements</w:t>
+            </w:r>
+          </w:p>
+        </w:tc>
+      </w:tr>
+      <w:tr>
+        <w:tblPrEx>
+          <w:shd w:val="clear" w:color="auto" w:fill="ced7e7"/>
+        </w:tblPrEx>
+        <w:trPr>
+          <w:trHeight w:val="670" w:hRule="atLeast"/>
+        </w:trPr>
+        <w:tc>
+          <w:tcPr>
+            <w:tcW w:type="dxa" w:w="2865"/>
+            <w:tcBorders>
+              <w:top w:val="single" w:color="000000" w:sz="8" w:space="0" w:shadow="0" w:frame="0"/>
+              <w:left w:val="single" w:color="000000" w:sz="8" w:space="0" w:shadow="0" w:frame="0"/>
+              <w:bottom w:val="nil"/>
+              <w:right w:val="single" w:color="000000" w:sz="8" w:space="0" w:shadow="0" w:frame="0"/>
+            </w:tcBorders>
+            <w:shd w:val="clear" w:color="auto" w:fill="auto"/>
+            <w:tcMar>
+              <w:top w:type="dxa" w:w="80"/>
+              <w:left w:type="dxa" w:w="80"/>
+              <w:bottom w:type="dxa" w:w="80"/>
+              <w:right w:type="dxa" w:w="80"/>
+            </w:tcMar>
+            <w:vAlign w:val="top"/>
+          </w:tcPr>
+          <w:p>
+            <w:pPr>
+              <w:pStyle w:val="Body A"/>
+              <w:widowControl w:val="0"/>
+              <w:jc w:val="center"/>
+            </w:pPr>
+            <w:r>
+              <w:rPr>
+                <w:rtl w:val="0"/>
+                <w:lang w:val="en-US"/>
+              </w:rPr>
+              <w:t>Create Account</w:t>
+            </w:r>
+          </w:p>
+        </w:tc>
+        <w:tc>
+          <w:tcPr>
+            <w:tcW w:type="dxa" w:w="735"/>
+            <w:tcBorders>
+              <w:top w:val="single" w:color="000000" w:sz="8" w:space="0" w:shadow="0" w:frame="0"/>
+              <w:left w:val="single" w:color="000000" w:sz="8" w:space="0" w:shadow="0" w:frame="0"/>
+              <w:bottom w:val="single" w:color="000000" w:sz="8" w:space="0" w:shadow="0" w:frame="0"/>
+              <w:right w:val="single" w:color="000000" w:sz="8" w:space="0" w:shadow="0" w:frame="0"/>
+            </w:tcBorders>
+            <w:shd w:val="clear" w:color="auto" w:fill="auto"/>
+            <w:tcMar>
+              <w:top w:type="dxa" w:w="80"/>
+              <w:left w:type="dxa" w:w="80"/>
+              <w:bottom w:type="dxa" w:w="80"/>
+              <w:right w:type="dxa" w:w="80"/>
+            </w:tcMar>
+            <w:vAlign w:val="top"/>
+          </w:tcPr>
+          <w:p>
+            <w:pPr>
+              <w:pStyle w:val="Body A"/>
+              <w:widowControl w:val="0"/>
+              <w:jc w:val="center"/>
+            </w:pPr>
+            <w:r>
+              <w:rPr>
+                <w:rtl w:val="0"/>
+                <w:lang w:val="en-US"/>
+              </w:rPr>
+              <w:t>1A</w:t>
+            </w:r>
+          </w:p>
+        </w:tc>
+        <w:tc>
+          <w:tcPr>
+            <w:tcW w:type="dxa" w:w="5940"/>
+            <w:tcBorders>
+              <w:top w:val="single" w:color="000000" w:sz="8" w:space="0" w:shadow="0" w:frame="0"/>
+              <w:left w:val="single" w:color="000000" w:sz="8" w:space="0" w:shadow="0" w:frame="0"/>
+              <w:bottom w:val="single" w:color="000000" w:sz="8" w:space="0" w:shadow="0" w:frame="0"/>
+              <w:right w:val="single" w:color="000000" w:sz="8" w:space="0" w:shadow="0" w:frame="0"/>
+            </w:tcBorders>
+            <w:shd w:val="clear" w:color="auto" w:fill="auto"/>
+            <w:tcMar>
+              <w:top w:type="dxa" w:w="80"/>
+              <w:left w:type="dxa" w:w="80"/>
+              <w:bottom w:type="dxa" w:w="80"/>
+              <w:right w:type="dxa" w:w="80"/>
+            </w:tcMar>
+            <w:vAlign w:val="top"/>
+          </w:tcPr>
+          <w:p>
+            <w:pPr>
+              <w:pStyle w:val="Body A"/>
+              <w:widowControl w:val="0"/>
+            </w:pPr>
+            <w:r>
+              <w:rPr>
+                <w:rtl w:val="0"/>
+                <w:lang w:val="en-US"/>
+              </w:rPr>
+              <w:t>Allow administrator to register and create an account upon providing their Employee ID</w:t>
+            </w:r>
+          </w:p>
+        </w:tc>
+      </w:tr>
+      <w:tr>
+        <w:tblPrEx>
+          <w:shd w:val="clear" w:color="auto" w:fill="ced7e7"/>
+        </w:tblPrEx>
+        <w:trPr>
+          <w:trHeight w:val="370" w:hRule="atLeast"/>
+        </w:trPr>
+        <w:tc>
+          <w:tcPr>
+            <w:tcW w:type="dxa" w:w="2865"/>
+            <w:tcBorders>
+              <w:top w:val="nil"/>
+              <w:left w:val="single" w:color="000000" w:sz="8" w:space="0" w:shadow="0" w:frame="0"/>
+              <w:bottom w:val="single" w:color="ffffff" w:sz="8" w:space="0" w:shadow="0" w:frame="0"/>
+              <w:right w:val="single" w:color="000000" w:sz="8" w:space="0" w:shadow="0" w:frame="0"/>
+            </w:tcBorders>
+            <w:shd w:val="clear" w:color="auto" w:fill="auto"/>
+            <w:tcMar>
+              <w:top w:type="dxa" w:w="80"/>
+              <w:left w:type="dxa" w:w="80"/>
+              <w:bottom w:type="dxa" w:w="80"/>
+              <w:right w:type="dxa" w:w="80"/>
+            </w:tcMar>
+            <w:vAlign w:val="top"/>
+          </w:tcPr>
+          <w:p/>
+        </w:tc>
+        <w:tc>
+          <w:tcPr>
+            <w:tcW w:type="dxa" w:w="735"/>
+            <w:tcBorders>
+              <w:top w:val="single" w:color="000000" w:sz="8" w:space="0" w:shadow="0" w:frame="0"/>
+              <w:left w:val="single" w:color="000000" w:sz="8" w:space="0" w:shadow="0" w:frame="0"/>
+              <w:bottom w:val="single" w:color="000000" w:sz="8" w:space="0" w:shadow="0" w:frame="0"/>
+              <w:right w:val="single" w:color="000000" w:sz="8" w:space="0" w:shadow="0" w:frame="0"/>
+            </w:tcBorders>
+            <w:shd w:val="clear" w:color="auto" w:fill="auto"/>
+            <w:tcMar>
+              <w:top w:type="dxa" w:w="80"/>
+              <w:left w:type="dxa" w:w="80"/>
+              <w:bottom w:type="dxa" w:w="80"/>
+              <w:right w:type="dxa" w:w="80"/>
+            </w:tcMar>
+            <w:vAlign w:val="top"/>
+          </w:tcPr>
+          <w:p>
+            <w:pPr>
+              <w:pStyle w:val="Body A"/>
+              <w:widowControl w:val="0"/>
+              <w:jc w:val="center"/>
+            </w:pPr>
+            <w:r>
+              <w:rPr>
+                <w:rtl w:val="0"/>
+                <w:lang w:val="en-US"/>
+              </w:rPr>
+              <w:t>2A</w:t>
+            </w:r>
+          </w:p>
+        </w:tc>
+        <w:tc>
+          <w:tcPr>
+            <w:tcW w:type="dxa" w:w="5940"/>
+            <w:tcBorders>
+              <w:top w:val="single" w:color="000000" w:sz="8" w:space="0" w:shadow="0" w:frame="0"/>
+              <w:left w:val="single" w:color="000000" w:sz="8" w:space="0" w:shadow="0" w:frame="0"/>
+              <w:bottom w:val="single" w:color="000000" w:sz="8" w:space="0" w:shadow="0" w:frame="0"/>
+              <w:right w:val="single" w:color="000000" w:sz="8" w:space="0" w:shadow="0" w:frame="0"/>
+            </w:tcBorders>
+            <w:shd w:val="clear" w:color="auto" w:fill="auto"/>
+            <w:tcMar>
+              <w:top w:type="dxa" w:w="80"/>
+              <w:left w:type="dxa" w:w="80"/>
+              <w:bottom w:type="dxa" w:w="80"/>
+              <w:right w:type="dxa" w:w="80"/>
+            </w:tcMar>
+            <w:vAlign w:val="top"/>
+          </w:tcPr>
+          <w:p>
+            <w:pPr>
+              <w:pStyle w:val="Body A"/>
+              <w:widowControl w:val="0"/>
+            </w:pPr>
+            <w:r>
+              <w:rPr>
+                <w:rtl w:val="0"/>
+                <w:lang w:val="en-US"/>
+              </w:rPr>
+              <w:t>The Employee ID must be 9 digits long</w:t>
+            </w:r>
+          </w:p>
+        </w:tc>
+      </w:tr>
+      <w:tr>
+        <w:tblPrEx>
+          <w:shd w:val="clear" w:color="auto" w:fill="ced7e7"/>
+        </w:tblPrEx>
+        <w:trPr>
+          <w:trHeight w:val="908" w:hRule="atLeast"/>
+        </w:trPr>
+        <w:tc>
+          <w:tcPr>
+            <w:tcW w:type="dxa" w:w="2865"/>
+            <w:tcBorders>
+              <w:top w:val="single" w:color="ffffff" w:sz="8" w:space="0" w:shadow="0" w:frame="0"/>
+              <w:left w:val="single" w:color="000000" w:sz="8" w:space="0" w:shadow="0" w:frame="0"/>
+              <w:bottom w:val="single" w:color="ffffff" w:sz="8" w:space="0" w:shadow="0" w:frame="0"/>
+              <w:right w:val="single" w:color="000000" w:sz="8" w:space="0" w:shadow="0" w:frame="0"/>
+            </w:tcBorders>
+            <w:shd w:val="clear" w:color="auto" w:fill="auto"/>
+            <w:tcMar>
+              <w:top w:type="dxa" w:w="80"/>
+              <w:left w:type="dxa" w:w="80"/>
+              <w:bottom w:type="dxa" w:w="80"/>
+              <w:right w:type="dxa" w:w="80"/>
+            </w:tcMar>
+            <w:vAlign w:val="top"/>
+          </w:tcPr>
+          <w:p/>
+        </w:tc>
+        <w:tc>
+          <w:tcPr>
+            <w:tcW w:type="dxa" w:w="735"/>
+            <w:tcBorders>
+              <w:top w:val="single" w:color="000000" w:sz="8" w:space="0" w:shadow="0" w:frame="0"/>
+              <w:left w:val="single" w:color="000000" w:sz="8" w:space="0" w:shadow="0" w:frame="0"/>
+              <w:bottom w:val="single" w:color="000000" w:sz="8" w:space="0" w:shadow="0" w:frame="0"/>
+              <w:right w:val="single" w:color="000000" w:sz="8" w:space="0" w:shadow="0" w:frame="0"/>
+            </w:tcBorders>
+            <w:shd w:val="clear" w:color="auto" w:fill="auto"/>
+            <w:tcMar>
+              <w:top w:type="dxa" w:w="80"/>
+              <w:left w:type="dxa" w:w="80"/>
+              <w:bottom w:type="dxa" w:w="80"/>
+              <w:right w:type="dxa" w:w="80"/>
+            </w:tcMar>
+            <w:vAlign w:val="top"/>
+          </w:tcPr>
+          <w:p>
+            <w:pPr>
+              <w:pStyle w:val="Body A"/>
+              <w:widowControl w:val="0"/>
+              <w:jc w:val="center"/>
+            </w:pPr>
+            <w:r>
+              <w:rPr>
+                <w:rtl w:val="0"/>
+                <w:lang w:val="en-US"/>
+              </w:rPr>
+              <w:t>3A</w:t>
+            </w:r>
+          </w:p>
+        </w:tc>
+        <w:tc>
+          <w:tcPr>
+            <w:tcW w:type="dxa" w:w="5940"/>
+            <w:tcBorders>
+              <w:top w:val="single" w:color="000000" w:sz="8" w:space="0" w:shadow="0" w:frame="0"/>
+              <w:left w:val="single" w:color="000000" w:sz="8" w:space="0" w:shadow="0" w:frame="0"/>
+              <w:bottom w:val="single" w:color="000000" w:sz="8" w:space="0" w:shadow="0" w:frame="0"/>
+              <w:right w:val="single" w:color="000000" w:sz="8" w:space="0" w:shadow="0" w:frame="0"/>
+            </w:tcBorders>
+            <w:shd w:val="clear" w:color="auto" w:fill="auto"/>
+            <w:tcMar>
+              <w:top w:type="dxa" w:w="80"/>
+              <w:left w:type="dxa" w:w="80"/>
+              <w:bottom w:type="dxa" w:w="80"/>
+              <w:right w:type="dxa" w:w="80"/>
+            </w:tcMar>
+            <w:vAlign w:val="top"/>
+          </w:tcPr>
+          <w:p>
+            <w:pPr>
+              <w:pStyle w:val="Body A"/>
+              <w:widowControl w:val="0"/>
+            </w:pPr>
+            <w:r>
+              <w:rPr>
+                <w:rtl w:val="0"/>
+                <w:lang w:val="en-US"/>
+              </w:rPr>
+              <w:t>Allow administrators to provide their first and last name, pick a department, and create a password</w:t>
+            </w:r>
+          </w:p>
+        </w:tc>
+      </w:tr>
+      <w:tr>
+        <w:tblPrEx>
+          <w:shd w:val="clear" w:color="auto" w:fill="ced7e7"/>
+        </w:tblPrEx>
+        <w:trPr>
+          <w:trHeight w:val="670" w:hRule="atLeast"/>
+        </w:trPr>
+        <w:tc>
+          <w:tcPr>
+            <w:tcW w:type="dxa" w:w="2865"/>
+            <w:tcBorders>
+              <w:top w:val="single" w:color="ffffff" w:sz="8" w:space="0" w:shadow="0" w:frame="0"/>
+              <w:left w:val="single" w:color="000000" w:sz="8" w:space="0" w:shadow="0" w:frame="0"/>
+              <w:bottom w:val="single" w:color="000000" w:sz="8" w:space="0" w:shadow="0" w:frame="0"/>
+              <w:right w:val="single" w:color="000000" w:sz="8" w:space="0" w:shadow="0" w:frame="0"/>
+            </w:tcBorders>
+            <w:shd w:val="clear" w:color="auto" w:fill="auto"/>
+            <w:tcMar>
+              <w:top w:type="dxa" w:w="80"/>
+              <w:left w:type="dxa" w:w="80"/>
+              <w:bottom w:type="dxa" w:w="80"/>
+              <w:right w:type="dxa" w:w="80"/>
+            </w:tcMar>
+            <w:vAlign w:val="top"/>
+          </w:tcPr>
+          <w:p/>
+        </w:tc>
+        <w:tc>
+          <w:tcPr>
+            <w:tcW w:type="dxa" w:w="735"/>
+            <w:tcBorders>
+              <w:top w:val="single" w:color="000000" w:sz="8" w:space="0" w:shadow="0" w:frame="0"/>
+              <w:left w:val="single" w:color="000000" w:sz="8" w:space="0" w:shadow="0" w:frame="0"/>
+              <w:bottom w:val="single" w:color="000000" w:sz="8" w:space="0" w:shadow="0" w:frame="0"/>
+              <w:right w:val="single" w:color="000000" w:sz="8" w:space="0" w:shadow="0" w:frame="0"/>
+            </w:tcBorders>
+            <w:shd w:val="clear" w:color="auto" w:fill="auto"/>
+            <w:tcMar>
+              <w:top w:type="dxa" w:w="80"/>
+              <w:left w:type="dxa" w:w="80"/>
+              <w:bottom w:type="dxa" w:w="80"/>
+              <w:right w:type="dxa" w:w="80"/>
+            </w:tcMar>
+            <w:vAlign w:val="top"/>
+          </w:tcPr>
+          <w:p>
+            <w:pPr>
+              <w:pStyle w:val="Body A"/>
+              <w:widowControl w:val="0"/>
+              <w:jc w:val="center"/>
+            </w:pPr>
+            <w:r>
+              <w:rPr>
+                <w:rtl w:val="0"/>
+                <w:lang w:val="en-US"/>
+              </w:rPr>
+              <w:t>4A</w:t>
+            </w:r>
+          </w:p>
+        </w:tc>
+        <w:tc>
+          <w:tcPr>
+            <w:tcW w:type="dxa" w:w="5940"/>
+            <w:tcBorders>
+              <w:top w:val="single" w:color="000000" w:sz="8" w:space="0" w:shadow="0" w:frame="0"/>
+              <w:left w:val="single" w:color="000000" w:sz="8" w:space="0" w:shadow="0" w:frame="0"/>
+              <w:bottom w:val="single" w:color="000000" w:sz="8" w:space="0" w:shadow="0" w:frame="0"/>
+              <w:right w:val="single" w:color="000000" w:sz="8" w:space="0" w:shadow="0" w:frame="0"/>
+            </w:tcBorders>
+            <w:shd w:val="clear" w:color="auto" w:fill="auto"/>
+            <w:tcMar>
+              <w:top w:type="dxa" w:w="80"/>
+              <w:left w:type="dxa" w:w="80"/>
+              <w:bottom w:type="dxa" w:w="80"/>
+              <w:right w:type="dxa" w:w="80"/>
+            </w:tcMar>
+            <w:vAlign w:val="top"/>
+          </w:tcPr>
+          <w:p>
+            <w:pPr>
+              <w:pStyle w:val="Body A"/>
+              <w:widowControl w:val="0"/>
+            </w:pPr>
+            <w:r>
+              <w:rPr>
+                <w:rtl w:val="0"/>
+                <w:lang w:val="en-US"/>
+              </w:rPr>
+              <w:t>Upon creation, a generated work email will be provided from the information and added to the profile</w:t>
+            </w:r>
+          </w:p>
+        </w:tc>
+      </w:tr>
+      <w:tr>
+        <w:tblPrEx>
+          <w:shd w:val="clear" w:color="auto" w:fill="ced7e7"/>
+        </w:tblPrEx>
+        <w:trPr>
+          <w:trHeight w:val="670" w:hRule="atLeast"/>
+        </w:trPr>
+        <w:tc>
+          <w:tcPr>
+            <w:tcW w:type="dxa" w:w="2865"/>
+            <w:tcBorders>
+              <w:top w:val="single" w:color="000000" w:sz="8" w:space="0" w:shadow="0" w:frame="0"/>
+              <w:left w:val="single" w:color="000000" w:sz="8" w:space="0" w:shadow="0" w:frame="0"/>
+              <w:bottom w:val="single" w:color="ffffff" w:sz="8" w:space="0" w:shadow="0" w:frame="0"/>
+              <w:right w:val="single" w:color="000000" w:sz="8" w:space="0" w:shadow="0" w:frame="0"/>
+            </w:tcBorders>
+            <w:shd w:val="clear" w:color="auto" w:fill="auto"/>
+            <w:tcMar>
+              <w:top w:type="dxa" w:w="80"/>
+              <w:left w:type="dxa" w:w="80"/>
+              <w:bottom w:type="dxa" w:w="80"/>
+              <w:right w:type="dxa" w:w="80"/>
+            </w:tcMar>
+            <w:vAlign w:val="top"/>
+          </w:tcPr>
+          <w:p>
+            <w:pPr>
+              <w:pStyle w:val="Body A"/>
+              <w:widowControl w:val="0"/>
+              <w:jc w:val="center"/>
+            </w:pPr>
+            <w:r>
+              <w:rPr>
+                <w:rtl w:val="0"/>
+                <w:lang w:val="en-US"/>
+              </w:rPr>
+              <w:t>Login/Logout</w:t>
+            </w:r>
+          </w:p>
+        </w:tc>
+        <w:tc>
+          <w:tcPr>
+            <w:tcW w:type="dxa" w:w="735"/>
+            <w:tcBorders>
+              <w:top w:val="single" w:color="000000" w:sz="8" w:space="0" w:shadow="0" w:frame="0"/>
+              <w:left w:val="single" w:color="000000" w:sz="8" w:space="0" w:shadow="0" w:frame="0"/>
+              <w:bottom w:val="single" w:color="000000" w:sz="8" w:space="0" w:shadow="0" w:frame="0"/>
+              <w:right w:val="single" w:color="000000" w:sz="8" w:space="0" w:shadow="0" w:frame="0"/>
+            </w:tcBorders>
+            <w:shd w:val="clear" w:color="auto" w:fill="auto"/>
+            <w:tcMar>
+              <w:top w:type="dxa" w:w="80"/>
+              <w:left w:type="dxa" w:w="80"/>
+              <w:bottom w:type="dxa" w:w="80"/>
+              <w:right w:type="dxa" w:w="80"/>
+            </w:tcMar>
+            <w:vAlign w:val="top"/>
+          </w:tcPr>
+          <w:p>
+            <w:pPr>
+              <w:pStyle w:val="Body A"/>
+              <w:widowControl w:val="0"/>
+              <w:jc w:val="center"/>
+            </w:pPr>
+            <w:r>
+              <w:rPr>
+                <w:rtl w:val="0"/>
+                <w:lang w:val="en-US"/>
+              </w:rPr>
+              <w:t>5A</w:t>
+            </w:r>
+          </w:p>
+        </w:tc>
+        <w:tc>
+          <w:tcPr>
+            <w:tcW w:type="dxa" w:w="5940"/>
+            <w:tcBorders>
+              <w:top w:val="single" w:color="000000" w:sz="8" w:space="0" w:shadow="0" w:frame="0"/>
+              <w:left w:val="single" w:color="000000" w:sz="8" w:space="0" w:shadow="0" w:frame="0"/>
+              <w:bottom w:val="single" w:color="000000" w:sz="8" w:space="0" w:shadow="0" w:frame="0"/>
+              <w:right w:val="single" w:color="000000" w:sz="8" w:space="0" w:shadow="0" w:frame="0"/>
+            </w:tcBorders>
+            <w:shd w:val="clear" w:color="auto" w:fill="auto"/>
+            <w:tcMar>
+              <w:top w:type="dxa" w:w="80"/>
+              <w:left w:type="dxa" w:w="80"/>
+              <w:bottom w:type="dxa" w:w="80"/>
+              <w:right w:type="dxa" w:w="80"/>
+            </w:tcMar>
+            <w:vAlign w:val="top"/>
+          </w:tcPr>
+          <w:p>
+            <w:pPr>
+              <w:pStyle w:val="Body A"/>
+              <w:widowControl w:val="0"/>
+            </w:pPr>
+            <w:r>
+              <w:rPr>
+                <w:rtl w:val="0"/>
+                <w:lang w:val="en-US"/>
+              </w:rPr>
+              <w:t>Enable administrators to log in upon providing their Employee ID and password</w:t>
+            </w:r>
+          </w:p>
+        </w:tc>
+      </w:tr>
+      <w:tr>
+        <w:tblPrEx>
+          <w:shd w:val="clear" w:color="auto" w:fill="ced7e7"/>
+        </w:tblPrEx>
+        <w:trPr>
+          <w:trHeight w:val="370" w:hRule="atLeast"/>
+        </w:trPr>
+        <w:tc>
+          <w:tcPr>
+            <w:tcW w:type="dxa" w:w="2865"/>
+            <w:tcBorders>
+              <w:top w:val="single" w:color="ffffff" w:sz="8" w:space="0" w:shadow="0" w:frame="0"/>
+              <w:left w:val="single" w:color="000000" w:sz="8" w:space="0" w:shadow="0" w:frame="0"/>
+              <w:bottom w:val="single" w:color="ffffff" w:sz="8" w:space="0" w:shadow="0" w:frame="0"/>
+              <w:right w:val="single" w:color="000000" w:sz="8" w:space="0" w:shadow="0" w:frame="0"/>
+            </w:tcBorders>
+            <w:shd w:val="clear" w:color="auto" w:fill="auto"/>
+            <w:tcMar>
+              <w:top w:type="dxa" w:w="80"/>
+              <w:left w:type="dxa" w:w="80"/>
+              <w:bottom w:type="dxa" w:w="80"/>
+              <w:right w:type="dxa" w:w="80"/>
+            </w:tcMar>
+            <w:vAlign w:val="top"/>
+          </w:tcPr>
+          <w:p/>
+        </w:tc>
+        <w:tc>
+          <w:tcPr>
+            <w:tcW w:type="dxa" w:w="735"/>
+            <w:tcBorders>
+              <w:top w:val="single" w:color="000000" w:sz="8" w:space="0" w:shadow="0" w:frame="0"/>
+              <w:left w:val="single" w:color="000000" w:sz="8" w:space="0" w:shadow="0" w:frame="0"/>
+              <w:bottom w:val="single" w:color="000000" w:sz="8" w:space="0" w:shadow="0" w:frame="0"/>
+              <w:right w:val="single" w:color="000000" w:sz="8" w:space="0" w:shadow="0" w:frame="0"/>
+            </w:tcBorders>
+            <w:shd w:val="clear" w:color="auto" w:fill="auto"/>
+            <w:tcMar>
+              <w:top w:type="dxa" w:w="80"/>
+              <w:left w:type="dxa" w:w="80"/>
+              <w:bottom w:type="dxa" w:w="80"/>
+              <w:right w:type="dxa" w:w="80"/>
+            </w:tcMar>
+            <w:vAlign w:val="top"/>
+          </w:tcPr>
+          <w:p>
+            <w:pPr>
+              <w:pStyle w:val="Body A"/>
+              <w:widowControl w:val="0"/>
+              <w:jc w:val="center"/>
+            </w:pPr>
+            <w:r>
+              <w:rPr>
+                <w:rtl w:val="0"/>
+                <w:lang w:val="en-US"/>
+              </w:rPr>
+              <w:t>6A</w:t>
+            </w:r>
+          </w:p>
+        </w:tc>
+        <w:tc>
+          <w:tcPr>
+            <w:tcW w:type="dxa" w:w="5940"/>
+            <w:tcBorders>
+              <w:top w:val="single" w:color="000000" w:sz="8" w:space="0" w:shadow="0" w:frame="0"/>
+              <w:left w:val="single" w:color="000000" w:sz="8" w:space="0" w:shadow="0" w:frame="0"/>
+              <w:bottom w:val="single" w:color="000000" w:sz="8" w:space="0" w:shadow="0" w:frame="0"/>
+              <w:right w:val="single" w:color="000000" w:sz="8" w:space="0" w:shadow="0" w:frame="0"/>
+            </w:tcBorders>
+            <w:shd w:val="clear" w:color="auto" w:fill="auto"/>
+            <w:tcMar>
+              <w:top w:type="dxa" w:w="80"/>
+              <w:left w:type="dxa" w:w="80"/>
+              <w:bottom w:type="dxa" w:w="80"/>
+              <w:right w:type="dxa" w:w="80"/>
+            </w:tcMar>
+            <w:vAlign w:val="top"/>
+          </w:tcPr>
+          <w:p>
+            <w:pPr>
+              <w:pStyle w:val="Body A"/>
+              <w:widowControl w:val="0"/>
+            </w:pPr>
+            <w:r>
+              <w:rPr>
+                <w:rtl w:val="0"/>
+                <w:lang w:val="en-US"/>
+              </w:rPr>
+              <w:t>Allow administrators to log out of their account</w:t>
+            </w:r>
+          </w:p>
+        </w:tc>
+      </w:tr>
+      <w:tr>
+        <w:tblPrEx>
+          <w:shd w:val="clear" w:color="auto" w:fill="ced7e7"/>
+        </w:tblPrEx>
+        <w:trPr>
+          <w:trHeight w:val="670" w:hRule="atLeast"/>
+        </w:trPr>
+        <w:tc>
+          <w:tcPr>
+            <w:tcW w:type="dxa" w:w="2865"/>
+            <w:tcBorders>
+              <w:top w:val="single" w:color="ffffff" w:sz="8" w:space="0" w:shadow="0" w:frame="0"/>
+              <w:left w:val="single" w:color="000000" w:sz="8" w:space="0" w:shadow="0" w:frame="0"/>
+              <w:bottom w:val="single" w:color="000000" w:sz="8" w:space="0" w:shadow="0" w:frame="0"/>
+              <w:right w:val="single" w:color="000000" w:sz="8" w:space="0" w:shadow="0" w:frame="0"/>
+            </w:tcBorders>
+            <w:shd w:val="clear" w:color="auto" w:fill="auto"/>
+            <w:tcMar>
+              <w:top w:type="dxa" w:w="80"/>
+              <w:left w:type="dxa" w:w="80"/>
+              <w:bottom w:type="dxa" w:w="80"/>
+              <w:right w:type="dxa" w:w="80"/>
+            </w:tcMar>
+            <w:vAlign w:val="top"/>
+          </w:tcPr>
+          <w:p/>
+        </w:tc>
+        <w:tc>
+          <w:tcPr>
+            <w:tcW w:type="dxa" w:w="735"/>
+            <w:tcBorders>
+              <w:top w:val="single" w:color="000000" w:sz="8" w:space="0" w:shadow="0" w:frame="0"/>
+              <w:left w:val="single" w:color="000000" w:sz="8" w:space="0" w:shadow="0" w:frame="0"/>
+              <w:bottom w:val="single" w:color="000000" w:sz="8" w:space="0" w:shadow="0" w:frame="0"/>
+              <w:right w:val="single" w:color="000000" w:sz="8" w:space="0" w:shadow="0" w:frame="0"/>
+            </w:tcBorders>
+            <w:shd w:val="clear" w:color="auto" w:fill="auto"/>
+            <w:tcMar>
+              <w:top w:type="dxa" w:w="80"/>
+              <w:left w:type="dxa" w:w="80"/>
+              <w:bottom w:type="dxa" w:w="80"/>
+              <w:right w:type="dxa" w:w="80"/>
+            </w:tcMar>
+            <w:vAlign w:val="top"/>
+          </w:tcPr>
+          <w:p>
+            <w:pPr>
+              <w:pStyle w:val="Body A"/>
+              <w:widowControl w:val="0"/>
+              <w:jc w:val="center"/>
+            </w:pPr>
+            <w:r>
+              <w:rPr>
+                <w:rtl w:val="0"/>
+                <w:lang w:val="en-US"/>
+              </w:rPr>
+              <w:t>7A</w:t>
+            </w:r>
+          </w:p>
+        </w:tc>
+        <w:tc>
+          <w:tcPr>
+            <w:tcW w:type="dxa" w:w="5940"/>
+            <w:tcBorders>
+              <w:top w:val="single" w:color="000000" w:sz="8" w:space="0" w:shadow="0" w:frame="0"/>
+              <w:left w:val="single" w:color="000000" w:sz="8" w:space="0" w:shadow="0" w:frame="0"/>
+              <w:bottom w:val="single" w:color="000000" w:sz="8" w:space="0" w:shadow="0" w:frame="0"/>
+              <w:right w:val="single" w:color="000000" w:sz="8" w:space="0" w:shadow="0" w:frame="0"/>
+            </w:tcBorders>
+            <w:shd w:val="clear" w:color="auto" w:fill="auto"/>
+            <w:tcMar>
+              <w:top w:type="dxa" w:w="80"/>
+              <w:left w:type="dxa" w:w="80"/>
+              <w:bottom w:type="dxa" w:w="80"/>
+              <w:right w:type="dxa" w:w="80"/>
+            </w:tcMar>
+            <w:vAlign w:val="top"/>
+          </w:tcPr>
+          <w:p>
+            <w:pPr>
+              <w:pStyle w:val="Body A"/>
+              <w:widowControl w:val="0"/>
+            </w:pPr>
+            <w:r>
+              <w:rPr>
+                <w:rtl w:val="0"/>
+                <w:lang w:val="en-US"/>
+              </w:rPr>
+              <w:t>Enable administrators to submit a support ticket to change their password</w:t>
+            </w:r>
+          </w:p>
+        </w:tc>
+      </w:tr>
+      <w:tr>
+        <w:tblPrEx>
+          <w:shd w:val="clear" w:color="auto" w:fill="ced7e7"/>
+        </w:tblPrEx>
+        <w:trPr>
+          <w:trHeight w:val="670" w:hRule="atLeast"/>
+        </w:trPr>
+        <w:tc>
+          <w:tcPr>
+            <w:tcW w:type="dxa" w:w="2865"/>
+            <w:tcBorders>
+              <w:top w:val="single" w:color="000000" w:sz="8" w:space="0" w:shadow="0" w:frame="0"/>
+              <w:left w:val="single" w:color="000000" w:sz="8" w:space="0" w:shadow="0" w:frame="0"/>
+              <w:bottom w:val="single" w:color="ffffff" w:sz="8" w:space="0" w:shadow="0" w:frame="0"/>
+              <w:right w:val="single" w:color="000000" w:sz="8" w:space="0" w:shadow="0" w:frame="0"/>
+            </w:tcBorders>
+            <w:shd w:val="clear" w:color="auto" w:fill="auto"/>
+            <w:tcMar>
+              <w:top w:type="dxa" w:w="80"/>
+              <w:left w:type="dxa" w:w="80"/>
+              <w:bottom w:type="dxa" w:w="80"/>
+              <w:right w:type="dxa" w:w="80"/>
+            </w:tcMar>
+            <w:vAlign w:val="top"/>
+          </w:tcPr>
+          <w:p>
+            <w:pPr>
+              <w:pStyle w:val="Body A"/>
+              <w:widowControl w:val="0"/>
+              <w:jc w:val="center"/>
+            </w:pPr>
+            <w:r>
+              <w:rPr>
+                <w:rtl w:val="0"/>
+                <w:lang w:val="en-US"/>
+              </w:rPr>
+              <w:t>Access medical profiles</w:t>
+            </w:r>
+          </w:p>
+        </w:tc>
+        <w:tc>
+          <w:tcPr>
+            <w:tcW w:type="dxa" w:w="735"/>
+            <w:tcBorders>
+              <w:top w:val="single" w:color="000000" w:sz="8" w:space="0" w:shadow="0" w:frame="0"/>
+              <w:left w:val="single" w:color="000000" w:sz="8" w:space="0" w:shadow="0" w:frame="0"/>
+              <w:bottom w:val="single" w:color="000000" w:sz="8" w:space="0" w:shadow="0" w:frame="0"/>
+              <w:right w:val="single" w:color="000000" w:sz="8" w:space="0" w:shadow="0" w:frame="0"/>
+            </w:tcBorders>
+            <w:shd w:val="clear" w:color="auto" w:fill="auto"/>
+            <w:tcMar>
+              <w:top w:type="dxa" w:w="80"/>
+              <w:left w:type="dxa" w:w="80"/>
+              <w:bottom w:type="dxa" w:w="80"/>
+              <w:right w:type="dxa" w:w="80"/>
+            </w:tcMar>
+            <w:vAlign w:val="top"/>
+          </w:tcPr>
+          <w:p>
+            <w:pPr>
+              <w:pStyle w:val="Body A"/>
+              <w:widowControl w:val="0"/>
+              <w:jc w:val="center"/>
+            </w:pPr>
+            <w:r>
+              <w:rPr>
+                <w:rtl w:val="0"/>
+                <w:lang w:val="en-US"/>
+              </w:rPr>
+              <w:t>8A</w:t>
+            </w:r>
+          </w:p>
+        </w:tc>
+        <w:tc>
+          <w:tcPr>
+            <w:tcW w:type="dxa" w:w="5940"/>
+            <w:tcBorders>
+              <w:top w:val="single" w:color="000000" w:sz="8" w:space="0" w:shadow="0" w:frame="0"/>
+              <w:left w:val="single" w:color="000000" w:sz="8" w:space="0" w:shadow="0" w:frame="0"/>
+              <w:bottom w:val="single" w:color="000000" w:sz="8" w:space="0" w:shadow="0" w:frame="0"/>
+              <w:right w:val="single" w:color="000000" w:sz="8" w:space="0" w:shadow="0" w:frame="0"/>
+            </w:tcBorders>
+            <w:shd w:val="clear" w:color="auto" w:fill="auto"/>
+            <w:tcMar>
+              <w:top w:type="dxa" w:w="80"/>
+              <w:left w:type="dxa" w:w="80"/>
+              <w:bottom w:type="dxa" w:w="80"/>
+              <w:right w:type="dxa" w:w="80"/>
+            </w:tcMar>
+            <w:vAlign w:val="top"/>
+          </w:tcPr>
+          <w:p>
+            <w:pPr>
+              <w:pStyle w:val="Body A"/>
+              <w:widowControl w:val="0"/>
+            </w:pPr>
+            <w:r>
+              <w:rPr>
+                <w:rtl w:val="0"/>
+                <w:lang w:val="en-US"/>
+              </w:rPr>
+              <w:t>Administrators will be allowed to view all patient profiles</w:t>
+            </w:r>
+          </w:p>
+        </w:tc>
+      </w:tr>
+      <w:tr>
+        <w:tblPrEx>
+          <w:shd w:val="clear" w:color="auto" w:fill="ced7e7"/>
+        </w:tblPrEx>
+        <w:trPr>
+          <w:trHeight w:val="670" w:hRule="atLeast"/>
+        </w:trPr>
+        <w:tc>
+          <w:tcPr>
+            <w:tcW w:type="dxa" w:w="2865"/>
+            <w:tcBorders>
+              <w:top w:val="single" w:color="ffffff" w:sz="8" w:space="0" w:shadow="0" w:frame="0"/>
+              <w:left w:val="single" w:color="000000" w:sz="8" w:space="0" w:shadow="0" w:frame="0"/>
+              <w:bottom w:val="single" w:color="ffffff" w:sz="8" w:space="0" w:shadow="0" w:frame="0"/>
+              <w:right w:val="single" w:color="000000" w:sz="8" w:space="0" w:shadow="0" w:frame="0"/>
+            </w:tcBorders>
+            <w:shd w:val="clear" w:color="auto" w:fill="auto"/>
+            <w:tcMar>
+              <w:top w:type="dxa" w:w="80"/>
+              <w:left w:type="dxa" w:w="80"/>
+              <w:bottom w:type="dxa" w:w="80"/>
+              <w:right w:type="dxa" w:w="80"/>
+            </w:tcMar>
+            <w:vAlign w:val="top"/>
+          </w:tcPr>
+          <w:p/>
+        </w:tc>
+        <w:tc>
+          <w:tcPr>
+            <w:tcW w:type="dxa" w:w="735"/>
+            <w:tcBorders>
+              <w:top w:val="single" w:color="000000" w:sz="8" w:space="0" w:shadow="0" w:frame="0"/>
+              <w:left w:val="single" w:color="000000" w:sz="8" w:space="0" w:shadow="0" w:frame="0"/>
+              <w:bottom w:val="single" w:color="000000" w:sz="8" w:space="0" w:shadow="0" w:frame="0"/>
+              <w:right w:val="single" w:color="000000" w:sz="8" w:space="0" w:shadow="0" w:frame="0"/>
+            </w:tcBorders>
+            <w:shd w:val="clear" w:color="auto" w:fill="auto"/>
+            <w:tcMar>
+              <w:top w:type="dxa" w:w="80"/>
+              <w:left w:type="dxa" w:w="80"/>
+              <w:bottom w:type="dxa" w:w="80"/>
+              <w:right w:type="dxa" w:w="80"/>
+            </w:tcMar>
+            <w:vAlign w:val="top"/>
+          </w:tcPr>
+          <w:p>
+            <w:pPr>
+              <w:pStyle w:val="Body A"/>
+              <w:widowControl w:val="0"/>
+              <w:jc w:val="center"/>
+            </w:pPr>
+            <w:r>
+              <w:rPr>
+                <w:rtl w:val="0"/>
+                <w:lang w:val="en-US"/>
+              </w:rPr>
+              <w:t>9A</w:t>
+            </w:r>
+          </w:p>
+        </w:tc>
+        <w:tc>
+          <w:tcPr>
+            <w:tcW w:type="dxa" w:w="5940"/>
+            <w:tcBorders>
+              <w:top w:val="single" w:color="000000" w:sz="8" w:space="0" w:shadow="0" w:frame="0"/>
+              <w:left w:val="single" w:color="000000" w:sz="8" w:space="0" w:shadow="0" w:frame="0"/>
+              <w:bottom w:val="single" w:color="000000" w:sz="8" w:space="0" w:shadow="0" w:frame="0"/>
+              <w:right w:val="single" w:color="000000" w:sz="8" w:space="0" w:shadow="0" w:frame="0"/>
+            </w:tcBorders>
+            <w:shd w:val="clear" w:color="auto" w:fill="auto"/>
+            <w:tcMar>
+              <w:top w:type="dxa" w:w="80"/>
+              <w:left w:type="dxa" w:w="80"/>
+              <w:bottom w:type="dxa" w:w="80"/>
+              <w:right w:type="dxa" w:w="80"/>
+            </w:tcMar>
+            <w:vAlign w:val="top"/>
+          </w:tcPr>
+          <w:p>
+            <w:pPr>
+              <w:pStyle w:val="Body A"/>
+              <w:widowControl w:val="0"/>
+            </w:pPr>
+            <w:r>
+              <w:rPr>
+                <w:rtl w:val="0"/>
+                <w:lang w:val="en-US"/>
+              </w:rPr>
+              <w:t>Administrators will be allowed to add to the medical history of a patient profile</w:t>
+            </w:r>
+          </w:p>
+        </w:tc>
+      </w:tr>
+      <w:tr>
+        <w:tblPrEx>
+          <w:shd w:val="clear" w:color="auto" w:fill="ced7e7"/>
+        </w:tblPrEx>
+        <w:trPr>
+          <w:trHeight w:val="670" w:hRule="atLeast"/>
+        </w:trPr>
+        <w:tc>
+          <w:tcPr>
+            <w:tcW w:type="dxa" w:w="2865"/>
+            <w:tcBorders>
+              <w:top w:val="single" w:color="ffffff" w:sz="8" w:space="0" w:shadow="0" w:frame="0"/>
+              <w:left w:val="single" w:color="000000" w:sz="8" w:space="0" w:shadow="0" w:frame="0"/>
+              <w:bottom w:val="single" w:color="ffffff" w:sz="8" w:space="0" w:shadow="0" w:frame="0"/>
+              <w:right w:val="single" w:color="000000" w:sz="8" w:space="0" w:shadow="0" w:frame="0"/>
+            </w:tcBorders>
+            <w:shd w:val="clear" w:color="auto" w:fill="auto"/>
+            <w:tcMar>
+              <w:top w:type="dxa" w:w="80"/>
+              <w:left w:type="dxa" w:w="80"/>
+              <w:bottom w:type="dxa" w:w="80"/>
+              <w:right w:type="dxa" w:w="80"/>
+            </w:tcMar>
+            <w:vAlign w:val="top"/>
+          </w:tcPr>
+          <w:p/>
+        </w:tc>
+        <w:tc>
+          <w:tcPr>
+            <w:tcW w:type="dxa" w:w="735"/>
+            <w:tcBorders>
+              <w:top w:val="single" w:color="000000" w:sz="8" w:space="0" w:shadow="0" w:frame="0"/>
+              <w:left w:val="single" w:color="000000" w:sz="8" w:space="0" w:shadow="0" w:frame="0"/>
+              <w:bottom w:val="single" w:color="000000" w:sz="8" w:space="0" w:shadow="0" w:frame="0"/>
+              <w:right w:val="single" w:color="000000" w:sz="8" w:space="0" w:shadow="0" w:frame="0"/>
+            </w:tcBorders>
+            <w:shd w:val="clear" w:color="auto" w:fill="auto"/>
+            <w:tcMar>
+              <w:top w:type="dxa" w:w="80"/>
+              <w:left w:type="dxa" w:w="80"/>
+              <w:bottom w:type="dxa" w:w="80"/>
+              <w:right w:type="dxa" w:w="80"/>
+            </w:tcMar>
+            <w:vAlign w:val="top"/>
+          </w:tcPr>
+          <w:p>
+            <w:pPr>
+              <w:pStyle w:val="Body A"/>
+              <w:widowControl w:val="0"/>
+              <w:jc w:val="center"/>
+            </w:pPr>
+            <w:r>
+              <w:rPr>
+                <w:rtl w:val="0"/>
+                <w:lang w:val="en-US"/>
+              </w:rPr>
+              <w:t>10A</w:t>
+            </w:r>
+          </w:p>
+        </w:tc>
+        <w:tc>
+          <w:tcPr>
+            <w:tcW w:type="dxa" w:w="5940"/>
+            <w:tcBorders>
+              <w:top w:val="single" w:color="000000" w:sz="8" w:space="0" w:shadow="0" w:frame="0"/>
+              <w:left w:val="single" w:color="000000" w:sz="8" w:space="0" w:shadow="0" w:frame="0"/>
+              <w:bottom w:val="single" w:color="000000" w:sz="8" w:space="0" w:shadow="0" w:frame="0"/>
+              <w:right w:val="single" w:color="000000" w:sz="8" w:space="0" w:shadow="0" w:frame="0"/>
+            </w:tcBorders>
+            <w:shd w:val="clear" w:color="auto" w:fill="auto"/>
+            <w:tcMar>
+              <w:top w:type="dxa" w:w="80"/>
+              <w:left w:type="dxa" w:w="80"/>
+              <w:bottom w:type="dxa" w:w="80"/>
+              <w:right w:type="dxa" w:w="80"/>
+            </w:tcMar>
+            <w:vAlign w:val="top"/>
+          </w:tcPr>
+          <w:p>
+            <w:pPr>
+              <w:pStyle w:val="Body A"/>
+              <w:widowControl w:val="0"/>
+            </w:pPr>
+            <w:r>
+              <w:rPr>
+                <w:rtl w:val="0"/>
+                <w:lang w:val="en-US"/>
+              </w:rPr>
+              <w:t>Administrators will be allowed to view updates to a patient profile given by the patient</w:t>
+            </w:r>
+          </w:p>
+        </w:tc>
+      </w:tr>
+      <w:tr>
+        <w:tblPrEx>
+          <w:shd w:val="clear" w:color="auto" w:fill="ced7e7"/>
+        </w:tblPrEx>
+        <w:trPr>
+          <w:trHeight w:val="670" w:hRule="atLeast"/>
+        </w:trPr>
+        <w:tc>
+          <w:tcPr>
+            <w:tcW w:type="dxa" w:w="2865"/>
+            <w:tcBorders>
+              <w:top w:val="single" w:color="ffffff" w:sz="8" w:space="0" w:shadow="0" w:frame="0"/>
+              <w:left w:val="single" w:color="000000" w:sz="8" w:space="0" w:shadow="0" w:frame="0"/>
+              <w:bottom w:val="nil"/>
+              <w:right w:val="single" w:color="000000" w:sz="8" w:space="0" w:shadow="0" w:frame="0"/>
+            </w:tcBorders>
+            <w:shd w:val="clear" w:color="auto" w:fill="auto"/>
+            <w:tcMar>
+              <w:top w:type="dxa" w:w="80"/>
+              <w:left w:type="dxa" w:w="80"/>
+              <w:bottom w:type="dxa" w:w="80"/>
+              <w:right w:type="dxa" w:w="80"/>
+            </w:tcMar>
+            <w:vAlign w:val="top"/>
+          </w:tcPr>
+          <w:p/>
+        </w:tc>
+        <w:tc>
+          <w:tcPr>
+            <w:tcW w:type="dxa" w:w="735"/>
+            <w:tcBorders>
+              <w:top w:val="single" w:color="000000" w:sz="8" w:space="0" w:shadow="0" w:frame="0"/>
+              <w:left w:val="single" w:color="000000" w:sz="8" w:space="0" w:shadow="0" w:frame="0"/>
+              <w:bottom w:val="single" w:color="000000" w:sz="8" w:space="0" w:shadow="0" w:frame="0"/>
+              <w:right w:val="single" w:color="000000" w:sz="8" w:space="0" w:shadow="0" w:frame="0"/>
+            </w:tcBorders>
+            <w:shd w:val="clear" w:color="auto" w:fill="auto"/>
+            <w:tcMar>
+              <w:top w:type="dxa" w:w="80"/>
+              <w:left w:type="dxa" w:w="80"/>
+              <w:bottom w:type="dxa" w:w="80"/>
+              <w:right w:type="dxa" w:w="80"/>
+            </w:tcMar>
+            <w:vAlign w:val="top"/>
+          </w:tcPr>
+          <w:p>
+            <w:pPr>
+              <w:pStyle w:val="Body A"/>
+              <w:widowControl w:val="0"/>
+              <w:jc w:val="center"/>
+            </w:pPr>
+            <w:r>
+              <w:rPr>
+                <w:rtl w:val="0"/>
+                <w:lang w:val="en-US"/>
+              </w:rPr>
+              <w:t>11A</w:t>
+            </w:r>
+          </w:p>
+        </w:tc>
+        <w:tc>
+          <w:tcPr>
+            <w:tcW w:type="dxa" w:w="5940"/>
+            <w:tcBorders>
+              <w:top w:val="single" w:color="000000" w:sz="8" w:space="0" w:shadow="0" w:frame="0"/>
+              <w:left w:val="single" w:color="000000" w:sz="8" w:space="0" w:shadow="0" w:frame="0"/>
+              <w:bottom w:val="single" w:color="000000" w:sz="8" w:space="0" w:shadow="0" w:frame="0"/>
+              <w:right w:val="single" w:color="000000" w:sz="8" w:space="0" w:shadow="0" w:frame="0"/>
+            </w:tcBorders>
+            <w:shd w:val="clear" w:color="auto" w:fill="auto"/>
+            <w:tcMar>
+              <w:top w:type="dxa" w:w="80"/>
+              <w:left w:type="dxa" w:w="80"/>
+              <w:bottom w:type="dxa" w:w="80"/>
+              <w:right w:type="dxa" w:w="80"/>
+            </w:tcMar>
+            <w:vAlign w:val="top"/>
+          </w:tcPr>
+          <w:p>
+            <w:pPr>
+              <w:pStyle w:val="Body A"/>
+              <w:widowControl w:val="0"/>
+            </w:pPr>
+            <w:r>
+              <w:rPr>
+                <w:rtl w:val="0"/>
+                <w:lang w:val="en-US"/>
+              </w:rPr>
+              <w:t>Administrators will be allowed to view all employee profiles</w:t>
+            </w:r>
+          </w:p>
+        </w:tc>
+      </w:tr>
+      <w:tr>
+        <w:tblPrEx>
+          <w:shd w:val="clear" w:color="auto" w:fill="ced7e7"/>
+        </w:tblPrEx>
+        <w:trPr>
+          <w:trHeight w:val="670" w:hRule="atLeast"/>
+        </w:trPr>
+        <w:tc>
+          <w:tcPr>
+            <w:tcW w:type="dxa" w:w="2865"/>
+            <w:tcBorders>
+              <w:top w:val="nil"/>
+              <w:left w:val="single" w:color="000000" w:sz="8" w:space="0" w:shadow="0" w:frame="0"/>
+              <w:bottom w:val="nil"/>
+              <w:right w:val="single" w:color="000000" w:sz="8" w:space="0" w:shadow="0" w:frame="0"/>
+            </w:tcBorders>
+            <w:shd w:val="clear" w:color="auto" w:fill="auto"/>
+            <w:tcMar>
+              <w:top w:type="dxa" w:w="80"/>
+              <w:left w:type="dxa" w:w="80"/>
+              <w:bottom w:type="dxa" w:w="80"/>
+              <w:right w:type="dxa" w:w="80"/>
+            </w:tcMar>
+            <w:vAlign w:val="top"/>
+          </w:tcPr>
+          <w:p/>
+        </w:tc>
+        <w:tc>
+          <w:tcPr>
+            <w:tcW w:type="dxa" w:w="735"/>
+            <w:tcBorders>
+              <w:top w:val="single" w:color="000000" w:sz="8" w:space="0" w:shadow="0" w:frame="0"/>
+              <w:left w:val="single" w:color="000000" w:sz="8" w:space="0" w:shadow="0" w:frame="0"/>
+              <w:bottom w:val="single" w:color="000000" w:sz="8" w:space="0" w:shadow="0" w:frame="0"/>
+              <w:right w:val="single" w:color="000000" w:sz="8" w:space="0" w:shadow="0" w:frame="0"/>
+            </w:tcBorders>
+            <w:shd w:val="clear" w:color="auto" w:fill="auto"/>
+            <w:tcMar>
+              <w:top w:type="dxa" w:w="80"/>
+              <w:left w:type="dxa" w:w="80"/>
+              <w:bottom w:type="dxa" w:w="80"/>
+              <w:right w:type="dxa" w:w="80"/>
+            </w:tcMar>
+            <w:vAlign w:val="top"/>
+          </w:tcPr>
+          <w:p>
+            <w:pPr>
+              <w:pStyle w:val="Body A"/>
+              <w:widowControl w:val="0"/>
+              <w:jc w:val="center"/>
+            </w:pPr>
+            <w:r>
+              <w:rPr>
+                <w:rtl w:val="0"/>
+                <w:lang w:val="en-US"/>
+              </w:rPr>
+              <w:t>12A</w:t>
+            </w:r>
+          </w:p>
+        </w:tc>
+        <w:tc>
+          <w:tcPr>
+            <w:tcW w:type="dxa" w:w="5940"/>
+            <w:tcBorders>
+              <w:top w:val="single" w:color="000000" w:sz="8" w:space="0" w:shadow="0" w:frame="0"/>
+              <w:left w:val="single" w:color="000000" w:sz="8" w:space="0" w:shadow="0" w:frame="0"/>
+              <w:bottom w:val="single" w:color="000000" w:sz="8" w:space="0" w:shadow="0" w:frame="0"/>
+              <w:right w:val="single" w:color="000000" w:sz="8" w:space="0" w:shadow="0" w:frame="0"/>
+            </w:tcBorders>
+            <w:shd w:val="clear" w:color="auto" w:fill="auto"/>
+            <w:tcMar>
+              <w:top w:type="dxa" w:w="80"/>
+              <w:left w:type="dxa" w:w="80"/>
+              <w:bottom w:type="dxa" w:w="80"/>
+              <w:right w:type="dxa" w:w="80"/>
+            </w:tcMar>
+            <w:vAlign w:val="top"/>
+          </w:tcPr>
+          <w:p>
+            <w:pPr>
+              <w:pStyle w:val="Body A"/>
+              <w:widowControl w:val="0"/>
+            </w:pPr>
+            <w:r>
+              <w:rPr>
+                <w:rtl w:val="0"/>
+                <w:lang w:val="en-US"/>
+              </w:rPr>
+              <w:t>Administrators will be allowed to provide their own hours of restricted availability</w:t>
+            </w:r>
+          </w:p>
+        </w:tc>
+      </w:tr>
+      <w:tr>
+        <w:tblPrEx>
+          <w:shd w:val="clear" w:color="auto" w:fill="ced7e7"/>
+        </w:tblPrEx>
+        <w:trPr>
+          <w:trHeight w:val="670" w:hRule="atLeast"/>
+        </w:trPr>
+        <w:tc>
+          <w:tcPr>
+            <w:tcW w:type="dxa" w:w="2865"/>
+            <w:tcBorders>
+              <w:top w:val="nil"/>
+              <w:left w:val="single" w:color="000000" w:sz="8" w:space="0" w:shadow="0" w:frame="0"/>
+              <w:bottom w:val="nil"/>
+              <w:right w:val="single" w:color="000000" w:sz="8" w:space="0" w:shadow="0" w:frame="0"/>
+            </w:tcBorders>
+            <w:shd w:val="clear" w:color="auto" w:fill="auto"/>
+            <w:tcMar>
+              <w:top w:type="dxa" w:w="80"/>
+              <w:left w:type="dxa" w:w="80"/>
+              <w:bottom w:type="dxa" w:w="80"/>
+              <w:right w:type="dxa" w:w="80"/>
+            </w:tcMar>
+            <w:vAlign w:val="top"/>
+          </w:tcPr>
+          <w:p/>
+        </w:tc>
+        <w:tc>
+          <w:tcPr>
+            <w:tcW w:type="dxa" w:w="735"/>
+            <w:tcBorders>
+              <w:top w:val="single" w:color="000000" w:sz="8" w:space="0" w:shadow="0" w:frame="0"/>
+              <w:left w:val="single" w:color="000000" w:sz="8" w:space="0" w:shadow="0" w:frame="0"/>
+              <w:bottom w:val="single" w:color="000000" w:sz="8" w:space="0" w:shadow="0" w:frame="0"/>
+              <w:right w:val="single" w:color="000000" w:sz="8" w:space="0" w:shadow="0" w:frame="0"/>
+            </w:tcBorders>
+            <w:shd w:val="clear" w:color="auto" w:fill="auto"/>
+            <w:tcMar>
+              <w:top w:type="dxa" w:w="80"/>
+              <w:left w:type="dxa" w:w="80"/>
+              <w:bottom w:type="dxa" w:w="80"/>
+              <w:right w:type="dxa" w:w="80"/>
+            </w:tcMar>
+            <w:vAlign w:val="top"/>
+          </w:tcPr>
+          <w:p>
+            <w:pPr>
+              <w:pStyle w:val="Body A"/>
+              <w:widowControl w:val="0"/>
+              <w:jc w:val="center"/>
+            </w:pPr>
+            <w:r>
+              <w:rPr>
+                <w:rtl w:val="0"/>
+                <w:lang w:val="en-US"/>
+              </w:rPr>
+              <w:t>13A</w:t>
+            </w:r>
+          </w:p>
+        </w:tc>
+        <w:tc>
+          <w:tcPr>
+            <w:tcW w:type="dxa" w:w="5940"/>
+            <w:tcBorders>
+              <w:top w:val="single" w:color="000000" w:sz="8" w:space="0" w:shadow="0" w:frame="0"/>
+              <w:left w:val="single" w:color="000000" w:sz="8" w:space="0" w:shadow="0" w:frame="0"/>
+              <w:bottom w:val="single" w:color="000000" w:sz="8" w:space="0" w:shadow="0" w:frame="0"/>
+              <w:right w:val="single" w:color="000000" w:sz="8" w:space="0" w:shadow="0" w:frame="0"/>
+            </w:tcBorders>
+            <w:shd w:val="clear" w:color="auto" w:fill="auto"/>
+            <w:tcMar>
+              <w:top w:type="dxa" w:w="80"/>
+              <w:left w:type="dxa" w:w="80"/>
+              <w:bottom w:type="dxa" w:w="80"/>
+              <w:right w:type="dxa" w:w="80"/>
+            </w:tcMar>
+            <w:vAlign w:val="top"/>
+          </w:tcPr>
+          <w:p>
+            <w:pPr>
+              <w:pStyle w:val="Body A"/>
+              <w:widowControl w:val="0"/>
+            </w:pPr>
+            <w:r>
+              <w:rPr>
+                <w:rtl w:val="0"/>
+                <w:lang w:val="en-US"/>
+              </w:rPr>
+              <w:t>Administrators will be allowed to add a prescription to a patient profile</w:t>
+            </w:r>
+          </w:p>
+        </w:tc>
+      </w:tr>
+      <w:tr>
+        <w:tblPrEx>
+          <w:shd w:val="clear" w:color="auto" w:fill="ced7e7"/>
+        </w:tblPrEx>
+        <w:trPr>
+          <w:trHeight w:val="670" w:hRule="atLeast"/>
+        </w:trPr>
+        <w:tc>
+          <w:tcPr>
+            <w:tcW w:type="dxa" w:w="2865"/>
+            <w:tcBorders>
+              <w:top w:val="nil"/>
+              <w:left w:val="single" w:color="000000" w:sz="8" w:space="0" w:shadow="0" w:frame="0"/>
+              <w:bottom w:val="single" w:color="000000" w:sz="8" w:space="0" w:shadow="0" w:frame="0"/>
+              <w:right w:val="single" w:color="000000" w:sz="8" w:space="0" w:shadow="0" w:frame="0"/>
+            </w:tcBorders>
+            <w:shd w:val="clear" w:color="auto" w:fill="auto"/>
+            <w:tcMar>
+              <w:top w:type="dxa" w:w="80"/>
+              <w:left w:type="dxa" w:w="80"/>
+              <w:bottom w:type="dxa" w:w="80"/>
+              <w:right w:type="dxa" w:w="80"/>
+            </w:tcMar>
+            <w:vAlign w:val="top"/>
+          </w:tcPr>
+          <w:p/>
+        </w:tc>
+        <w:tc>
+          <w:tcPr>
+            <w:tcW w:type="dxa" w:w="735"/>
+            <w:tcBorders>
+              <w:top w:val="single" w:color="000000" w:sz="8" w:space="0" w:shadow="0" w:frame="0"/>
+              <w:left w:val="single" w:color="000000" w:sz="8" w:space="0" w:shadow="0" w:frame="0"/>
+              <w:bottom w:val="single" w:color="000000" w:sz="8" w:space="0" w:shadow="0" w:frame="0"/>
+              <w:right w:val="single" w:color="000000" w:sz="8" w:space="0" w:shadow="0" w:frame="0"/>
+            </w:tcBorders>
+            <w:shd w:val="clear" w:color="auto" w:fill="auto"/>
+            <w:tcMar>
+              <w:top w:type="dxa" w:w="80"/>
+              <w:left w:type="dxa" w:w="80"/>
+              <w:bottom w:type="dxa" w:w="80"/>
+              <w:right w:type="dxa" w:w="80"/>
+            </w:tcMar>
+            <w:vAlign w:val="top"/>
+          </w:tcPr>
+          <w:p>
+            <w:pPr>
+              <w:pStyle w:val="Body A"/>
+              <w:widowControl w:val="0"/>
+              <w:jc w:val="center"/>
+            </w:pPr>
+            <w:r>
+              <w:rPr>
+                <w:rtl w:val="0"/>
+                <w:lang w:val="en-US"/>
+              </w:rPr>
+              <w:t>14A</w:t>
+            </w:r>
+          </w:p>
+        </w:tc>
+        <w:tc>
+          <w:tcPr>
+            <w:tcW w:type="dxa" w:w="5940"/>
+            <w:tcBorders>
+              <w:top w:val="single" w:color="000000" w:sz="8" w:space="0" w:shadow="0" w:frame="0"/>
+              <w:left w:val="single" w:color="000000" w:sz="8" w:space="0" w:shadow="0" w:frame="0"/>
+              <w:bottom w:val="single" w:color="000000" w:sz="8" w:space="0" w:shadow="0" w:frame="0"/>
+              <w:right w:val="single" w:color="000000" w:sz="8" w:space="0" w:shadow="0" w:frame="0"/>
+            </w:tcBorders>
+            <w:shd w:val="clear" w:color="auto" w:fill="auto"/>
+            <w:tcMar>
+              <w:top w:type="dxa" w:w="80"/>
+              <w:left w:type="dxa" w:w="80"/>
+              <w:bottom w:type="dxa" w:w="80"/>
+              <w:right w:type="dxa" w:w="80"/>
+            </w:tcMar>
+            <w:vAlign w:val="top"/>
+          </w:tcPr>
+          <w:p>
+            <w:pPr>
+              <w:pStyle w:val="Body A"/>
+              <w:widowControl w:val="0"/>
+            </w:pPr>
+            <w:r>
+              <w:rPr>
+                <w:rtl w:val="0"/>
+                <w:lang w:val="en-US"/>
+              </w:rPr>
+              <w:t>Administrators will be allowed to view the appointments of other employee profiles</w:t>
             </w:r>
           </w:p>
         </w:tc>
@@ -7737,7 +9163,7 @@
             <w:tcBorders>
               <w:top w:val="single" w:color="000000" w:sz="8" w:space="0" w:shadow="0" w:frame="0"/>
               <w:left w:val="single" w:color="000000" w:sz="8" w:space="0" w:shadow="0" w:frame="0"/>
-              <w:bottom w:val="nil"/>
+              <w:bottom w:val="single" w:color="ffffff" w:sz="8" w:space="0" w:shadow="0" w:frame="0"/>
               <w:right w:val="single" w:color="000000" w:sz="8" w:space="0" w:shadow="0" w:frame="0"/>
             </w:tcBorders>
             <w:shd w:val="clear" w:color="auto" w:fill="auto"/>
@@ -7760,7 +9186,7 @@
                 <w:rtl w:val="0"/>
                 <w:lang w:val="en-US"/>
               </w:rPr>
-              <w:t>Create Account</w:t>
+              <w:t>View/Update appointments</w:t>
             </w:r>
           </w:p>
         </w:tc>
@@ -7793,7 +9219,7 @@
                 <w:rtl w:val="0"/>
                 <w:lang w:val="en-US"/>
               </w:rPr>
-              <w:t>1A</w:t>
+              <w:t>15A</w:t>
             </w:r>
           </w:p>
         </w:tc>
@@ -7825,7 +9251,7 @@
                 <w:rtl w:val="0"/>
                 <w:lang w:val="en-US"/>
               </w:rPr>
-              <w:t>Allow administrator to register and create an account upon providing their Employee ID</w:t>
+              <w:t xml:space="preserve">Allow user to view upcoming appointments. </w:t>
             </w:r>
           </w:p>
         </w:tc>
@@ -7835,13 +9261,13 @@
           <w:shd w:val="clear" w:color="auto" w:fill="ced7e7"/>
         </w:tblPrEx>
         <w:trPr>
-          <w:trHeight w:val="350" w:hRule="atLeast"/>
+          <w:trHeight w:val="370" w:hRule="atLeast"/>
         </w:trPr>
         <w:tc>
           <w:tcPr>
             <w:tcW w:type="dxa" w:w="2865"/>
             <w:tcBorders>
-              <w:top w:val="nil"/>
+              <w:top w:val="single" w:color="ffffff" w:sz="8" w:space="0" w:shadow="0" w:frame="0"/>
               <w:left w:val="single" w:color="000000" w:sz="8" w:space="0" w:shadow="0" w:frame="0"/>
               <w:bottom w:val="single" w:color="ffffff" w:sz="8" w:space="0" w:shadow="0" w:frame="0"/>
               <w:right w:val="single" w:color="000000" w:sz="8" w:space="0" w:shadow="0" w:frame="0"/>
@@ -7886,7 +9312,7 @@
                 <w:rtl w:val="0"/>
                 <w:lang w:val="en-US"/>
               </w:rPr>
-              <w:t>2A</w:t>
+              <w:t>16A</w:t>
             </w:r>
           </w:p>
         </w:tc>
@@ -7918,7 +9344,7 @@
                 <w:rtl w:val="0"/>
                 <w:lang w:val="en-US"/>
               </w:rPr>
-              <w:t>The Employee ID must be 9 digits long</w:t>
+              <w:t>Allow user to view past appointments.</w:t>
             </w:r>
           </w:p>
         </w:tc>
@@ -7928,7 +9354,7 @@
           <w:shd w:val="clear" w:color="auto" w:fill="ced7e7"/>
         </w:tblPrEx>
         <w:trPr>
-          <w:trHeight w:val="888" w:hRule="atLeast"/>
+          <w:trHeight w:val="370" w:hRule="atLeast"/>
         </w:trPr>
         <w:tc>
           <w:tcPr>
@@ -7979,7 +9405,7 @@
                 <w:rtl w:val="0"/>
                 <w:lang w:val="en-US"/>
               </w:rPr>
-              <w:t>3A</w:t>
+              <w:t>17A</w:t>
             </w:r>
           </w:p>
         </w:tc>
@@ -8011,7 +9437,7 @@
                 <w:rtl w:val="0"/>
                 <w:lang w:val="en-US"/>
               </w:rPr>
-              <w:t>Allow administrators to provide their first and last name, pick a department, and create a password</w:t>
+              <w:t>Allow user to cancel an appointment.</w:t>
             </w:r>
           </w:p>
         </w:tc>
@@ -8021,7 +9447,7 @@
           <w:shd w:val="clear" w:color="auto" w:fill="ced7e7"/>
         </w:tblPrEx>
         <w:trPr>
-          <w:trHeight w:val="650" w:hRule="atLeast"/>
+          <w:trHeight w:val="670" w:hRule="atLeast"/>
         </w:trPr>
         <w:tc>
           <w:tcPr>
@@ -8029,7 +9455,7 @@
             <w:tcBorders>
               <w:top w:val="single" w:color="ffffff" w:sz="8" w:space="0" w:shadow="0" w:frame="0"/>
               <w:left w:val="single" w:color="000000" w:sz="8" w:space="0" w:shadow="0" w:frame="0"/>
-              <w:bottom w:val="single" w:color="000000" w:sz="8" w:space="0" w:shadow="0" w:frame="0"/>
+              <w:bottom w:val="single" w:color="ffffff" w:sz="8" w:space="0" w:shadow="0" w:frame="0"/>
               <w:right w:val="single" w:color="000000" w:sz="8" w:space="0" w:shadow="0" w:frame="0"/>
             </w:tcBorders>
             <w:shd w:val="clear" w:color="auto" w:fill="auto"/>
@@ -8072,7 +9498,7 @@
                 <w:rtl w:val="0"/>
                 <w:lang w:val="en-US"/>
               </w:rPr>
-              <w:t>4A</w:t>
+              <w:t>18A</w:t>
             </w:r>
           </w:p>
         </w:tc>
@@ -8104,7 +9530,7 @@
                 <w:rtl w:val="0"/>
                 <w:lang w:val="en-US"/>
               </w:rPr>
-              <w:t>Upon creation, a generated work email will be provided from the information and added to the profile</w:t>
+              <w:t>Allow user to specify chunks of time that cannot be scheduled.</w:t>
             </w:r>
           </w:p>
         </w:tc>
@@ -8114,15 +9540,15 @@
           <w:shd w:val="clear" w:color="auto" w:fill="ced7e7"/>
         </w:tblPrEx>
         <w:trPr>
-          <w:trHeight w:val="650" w:hRule="atLeast"/>
+          <w:trHeight w:val="370" w:hRule="atLeast"/>
         </w:trPr>
         <w:tc>
           <w:tcPr>
             <w:tcW w:type="dxa" w:w="2865"/>
             <w:tcBorders>
-              <w:top w:val="single" w:color="000000" w:sz="8" w:space="0" w:shadow="0" w:frame="0"/>
+              <w:top w:val="single" w:color="ffffff" w:sz="8" w:space="0" w:shadow="0" w:frame="0"/>
               <w:left w:val="single" w:color="000000" w:sz="8" w:space="0" w:shadow="0" w:frame="0"/>
-              <w:bottom w:val="single" w:color="ffffff" w:sz="8" w:space="0" w:shadow="0" w:frame="0"/>
+              <w:bottom w:val="single" w:color="000000" w:sz="8" w:space="0" w:shadow="0" w:frame="0"/>
               <w:right w:val="single" w:color="000000" w:sz="8" w:space="0" w:shadow="0" w:frame="0"/>
             </w:tcBorders>
             <w:shd w:val="clear" w:color="auto" w:fill="auto"/>
@@ -8134,20 +9560,7 @@
             </w:tcMar>
             <w:vAlign w:val="top"/>
           </w:tcPr>
-          <w:p>
-            <w:pPr>
-              <w:pStyle w:val="Body A"/>
-              <w:widowControl w:val="0"/>
-              <w:jc w:val="center"/>
-            </w:pPr>
-            <w:r>
-              <w:rPr>
-                <w:rtl w:val="0"/>
-                <w:lang w:val="en-US"/>
-              </w:rPr>
-              <w:t>Login/Logout</w:t>
-            </w:r>
-          </w:p>
+          <w:p/>
         </w:tc>
         <w:tc>
           <w:tcPr>
@@ -8178,7 +9591,7 @@
                 <w:rtl w:val="0"/>
                 <w:lang w:val="en-US"/>
               </w:rPr>
-              <w:t>5A</w:t>
+              <w:t>19A</w:t>
             </w:r>
           </w:p>
         </w:tc>
@@ -8210,1340 +9623,24 @@
                 <w:rtl w:val="0"/>
                 <w:lang w:val="en-US"/>
               </w:rPr>
-              <w:t>Enable administrators to log in upon providing their Employee ID and password</w:t>
-            </w:r>
-          </w:p>
-        </w:tc>
-      </w:tr>
-      <w:tr>
-        <w:tblPrEx>
-          <w:shd w:val="clear" w:color="auto" w:fill="ced7e7"/>
-        </w:tblPrEx>
-        <w:trPr>
-          <w:trHeight w:val="350" w:hRule="atLeast"/>
-        </w:trPr>
-        <w:tc>
-          <w:tcPr>
-            <w:tcW w:type="dxa" w:w="2865"/>
-            <w:tcBorders>
-              <w:top w:val="single" w:color="ffffff" w:sz="8" w:space="0" w:shadow="0" w:frame="0"/>
-              <w:left w:val="single" w:color="000000" w:sz="8" w:space="0" w:shadow="0" w:frame="0"/>
-              <w:bottom w:val="single" w:color="ffffff" w:sz="8" w:space="0" w:shadow="0" w:frame="0"/>
-              <w:right w:val="single" w:color="000000" w:sz="8" w:space="0" w:shadow="0" w:frame="0"/>
-            </w:tcBorders>
-            <w:shd w:val="clear" w:color="auto" w:fill="auto"/>
-            <w:tcMar>
-              <w:top w:type="dxa" w:w="80"/>
-              <w:left w:type="dxa" w:w="80"/>
-              <w:bottom w:type="dxa" w:w="80"/>
-              <w:right w:type="dxa" w:w="80"/>
-            </w:tcMar>
-            <w:vAlign w:val="top"/>
-          </w:tcPr>
-          <w:p/>
-        </w:tc>
-        <w:tc>
-          <w:tcPr>
-            <w:tcW w:type="dxa" w:w="735"/>
-            <w:tcBorders>
-              <w:top w:val="single" w:color="000000" w:sz="8" w:space="0" w:shadow="0" w:frame="0"/>
-              <w:left w:val="single" w:color="000000" w:sz="8" w:space="0" w:shadow="0" w:frame="0"/>
-              <w:bottom w:val="single" w:color="000000" w:sz="8" w:space="0" w:shadow="0" w:frame="0"/>
-              <w:right w:val="single" w:color="000000" w:sz="8" w:space="0" w:shadow="0" w:frame="0"/>
-            </w:tcBorders>
-            <w:shd w:val="clear" w:color="auto" w:fill="auto"/>
-            <w:tcMar>
-              <w:top w:type="dxa" w:w="80"/>
-              <w:left w:type="dxa" w:w="80"/>
-              <w:bottom w:type="dxa" w:w="80"/>
-              <w:right w:type="dxa" w:w="80"/>
-            </w:tcMar>
-            <w:vAlign w:val="top"/>
-          </w:tcPr>
-          <w:p>
-            <w:pPr>
-              <w:pStyle w:val="Body A"/>
-              <w:widowControl w:val="0"/>
-              <w:jc w:val="center"/>
-            </w:pPr>
-            <w:r>
-              <w:rPr>
-                <w:rtl w:val="0"/>
-                <w:lang w:val="en-US"/>
-              </w:rPr>
-              <w:t>6A</w:t>
-            </w:r>
-          </w:p>
-        </w:tc>
-        <w:tc>
-          <w:tcPr>
-            <w:tcW w:type="dxa" w:w="5940"/>
-            <w:tcBorders>
-              <w:top w:val="single" w:color="000000" w:sz="8" w:space="0" w:shadow="0" w:frame="0"/>
-              <w:left w:val="single" w:color="000000" w:sz="8" w:space="0" w:shadow="0" w:frame="0"/>
-              <w:bottom w:val="single" w:color="000000" w:sz="8" w:space="0" w:shadow="0" w:frame="0"/>
-              <w:right w:val="single" w:color="000000" w:sz="8" w:space="0" w:shadow="0" w:frame="0"/>
-            </w:tcBorders>
-            <w:shd w:val="clear" w:color="auto" w:fill="auto"/>
-            <w:tcMar>
-              <w:top w:type="dxa" w:w="80"/>
-              <w:left w:type="dxa" w:w="80"/>
-              <w:bottom w:type="dxa" w:w="80"/>
-              <w:right w:type="dxa" w:w="80"/>
-            </w:tcMar>
-            <w:vAlign w:val="top"/>
-          </w:tcPr>
-          <w:p>
-            <w:pPr>
-              <w:pStyle w:val="Body A"/>
-              <w:widowControl w:val="0"/>
-            </w:pPr>
-            <w:r>
-              <w:rPr>
-                <w:rtl w:val="0"/>
-                <w:lang w:val="en-US"/>
-              </w:rPr>
-              <w:t>Allow administrators to log out of their account</w:t>
-            </w:r>
-          </w:p>
-        </w:tc>
-      </w:tr>
-      <w:tr>
-        <w:tblPrEx>
-          <w:shd w:val="clear" w:color="auto" w:fill="ced7e7"/>
-        </w:tblPrEx>
-        <w:trPr>
-          <w:trHeight w:val="650" w:hRule="atLeast"/>
-        </w:trPr>
-        <w:tc>
-          <w:tcPr>
-            <w:tcW w:type="dxa" w:w="2865"/>
-            <w:tcBorders>
-              <w:top w:val="single" w:color="ffffff" w:sz="8" w:space="0" w:shadow="0" w:frame="0"/>
-              <w:left w:val="single" w:color="000000" w:sz="8" w:space="0" w:shadow="0" w:frame="0"/>
-              <w:bottom w:val="single" w:color="000000" w:sz="8" w:space="0" w:shadow="0" w:frame="0"/>
-              <w:right w:val="single" w:color="000000" w:sz="8" w:space="0" w:shadow="0" w:frame="0"/>
-            </w:tcBorders>
-            <w:shd w:val="clear" w:color="auto" w:fill="auto"/>
-            <w:tcMar>
-              <w:top w:type="dxa" w:w="80"/>
-              <w:left w:type="dxa" w:w="80"/>
-              <w:bottom w:type="dxa" w:w="80"/>
-              <w:right w:type="dxa" w:w="80"/>
-            </w:tcMar>
-            <w:vAlign w:val="top"/>
-          </w:tcPr>
-          <w:p/>
-        </w:tc>
-        <w:tc>
-          <w:tcPr>
-            <w:tcW w:type="dxa" w:w="735"/>
-            <w:tcBorders>
-              <w:top w:val="single" w:color="000000" w:sz="8" w:space="0" w:shadow="0" w:frame="0"/>
-              <w:left w:val="single" w:color="000000" w:sz="8" w:space="0" w:shadow="0" w:frame="0"/>
-              <w:bottom w:val="single" w:color="000000" w:sz="8" w:space="0" w:shadow="0" w:frame="0"/>
-              <w:right w:val="single" w:color="000000" w:sz="8" w:space="0" w:shadow="0" w:frame="0"/>
-            </w:tcBorders>
-            <w:shd w:val="clear" w:color="auto" w:fill="auto"/>
-            <w:tcMar>
-              <w:top w:type="dxa" w:w="80"/>
-              <w:left w:type="dxa" w:w="80"/>
-              <w:bottom w:type="dxa" w:w="80"/>
-              <w:right w:type="dxa" w:w="80"/>
-            </w:tcMar>
-            <w:vAlign w:val="top"/>
-          </w:tcPr>
-          <w:p>
-            <w:pPr>
-              <w:pStyle w:val="Body A"/>
-              <w:widowControl w:val="0"/>
-              <w:jc w:val="center"/>
-            </w:pPr>
-            <w:r>
-              <w:rPr>
-                <w:rtl w:val="0"/>
-                <w:lang w:val="en-US"/>
-              </w:rPr>
-              <w:t>7A</w:t>
-            </w:r>
-          </w:p>
-        </w:tc>
-        <w:tc>
-          <w:tcPr>
-            <w:tcW w:type="dxa" w:w="5940"/>
-            <w:tcBorders>
-              <w:top w:val="single" w:color="000000" w:sz="8" w:space="0" w:shadow="0" w:frame="0"/>
-              <w:left w:val="single" w:color="000000" w:sz="8" w:space="0" w:shadow="0" w:frame="0"/>
-              <w:bottom w:val="single" w:color="000000" w:sz="8" w:space="0" w:shadow="0" w:frame="0"/>
-              <w:right w:val="single" w:color="000000" w:sz="8" w:space="0" w:shadow="0" w:frame="0"/>
-            </w:tcBorders>
-            <w:shd w:val="clear" w:color="auto" w:fill="auto"/>
-            <w:tcMar>
-              <w:top w:type="dxa" w:w="80"/>
-              <w:left w:type="dxa" w:w="80"/>
-              <w:bottom w:type="dxa" w:w="80"/>
-              <w:right w:type="dxa" w:w="80"/>
-            </w:tcMar>
-            <w:vAlign w:val="top"/>
-          </w:tcPr>
-          <w:p>
-            <w:pPr>
-              <w:pStyle w:val="Body A"/>
-              <w:widowControl w:val="0"/>
-            </w:pPr>
-            <w:r>
-              <w:rPr>
-                <w:rtl w:val="0"/>
-                <w:lang w:val="en-US"/>
-              </w:rPr>
-              <w:t>Enable administrators to submit a support ticket to change their password</w:t>
-            </w:r>
-          </w:p>
-        </w:tc>
-      </w:tr>
-      <w:tr>
-        <w:tblPrEx>
-          <w:shd w:val="clear" w:color="auto" w:fill="ced7e7"/>
-        </w:tblPrEx>
-        <w:trPr>
-          <w:trHeight w:val="650" w:hRule="atLeast"/>
-        </w:trPr>
-        <w:tc>
-          <w:tcPr>
-            <w:tcW w:type="dxa" w:w="2865"/>
-            <w:tcBorders>
-              <w:top w:val="single" w:color="000000" w:sz="8" w:space="0" w:shadow="0" w:frame="0"/>
-              <w:left w:val="single" w:color="000000" w:sz="8" w:space="0" w:shadow="0" w:frame="0"/>
-              <w:bottom w:val="single" w:color="ffffff" w:sz="8" w:space="0" w:shadow="0" w:frame="0"/>
-              <w:right w:val="single" w:color="000000" w:sz="8" w:space="0" w:shadow="0" w:frame="0"/>
-            </w:tcBorders>
-            <w:shd w:val="clear" w:color="auto" w:fill="auto"/>
-            <w:tcMar>
-              <w:top w:type="dxa" w:w="80"/>
-              <w:left w:type="dxa" w:w="80"/>
-              <w:bottom w:type="dxa" w:w="80"/>
-              <w:right w:type="dxa" w:w="80"/>
-            </w:tcMar>
-            <w:vAlign w:val="top"/>
-          </w:tcPr>
-          <w:p>
-            <w:pPr>
-              <w:pStyle w:val="Body A"/>
-              <w:widowControl w:val="0"/>
-              <w:jc w:val="center"/>
-            </w:pPr>
-            <w:r>
-              <w:rPr>
-                <w:rtl w:val="0"/>
-                <w:lang w:val="en-US"/>
-              </w:rPr>
-              <w:t>Access medical profiles</w:t>
-            </w:r>
-          </w:p>
-        </w:tc>
-        <w:tc>
-          <w:tcPr>
-            <w:tcW w:type="dxa" w:w="735"/>
-            <w:tcBorders>
-              <w:top w:val="single" w:color="000000" w:sz="8" w:space="0" w:shadow="0" w:frame="0"/>
-              <w:left w:val="single" w:color="000000" w:sz="8" w:space="0" w:shadow="0" w:frame="0"/>
-              <w:bottom w:val="single" w:color="000000" w:sz="8" w:space="0" w:shadow="0" w:frame="0"/>
-              <w:right w:val="single" w:color="000000" w:sz="8" w:space="0" w:shadow="0" w:frame="0"/>
-            </w:tcBorders>
-            <w:shd w:val="clear" w:color="auto" w:fill="auto"/>
-            <w:tcMar>
-              <w:top w:type="dxa" w:w="80"/>
-              <w:left w:type="dxa" w:w="80"/>
-              <w:bottom w:type="dxa" w:w="80"/>
-              <w:right w:type="dxa" w:w="80"/>
-            </w:tcMar>
-            <w:vAlign w:val="top"/>
-          </w:tcPr>
-          <w:p>
-            <w:pPr>
-              <w:pStyle w:val="Body A"/>
-              <w:widowControl w:val="0"/>
-              <w:jc w:val="center"/>
-            </w:pPr>
-            <w:r>
-              <w:rPr>
-                <w:rtl w:val="0"/>
-                <w:lang w:val="en-US"/>
-              </w:rPr>
-              <w:t>8A</w:t>
-            </w:r>
-          </w:p>
-        </w:tc>
-        <w:tc>
-          <w:tcPr>
-            <w:tcW w:type="dxa" w:w="5940"/>
-            <w:tcBorders>
-              <w:top w:val="single" w:color="000000" w:sz="8" w:space="0" w:shadow="0" w:frame="0"/>
-              <w:left w:val="single" w:color="000000" w:sz="8" w:space="0" w:shadow="0" w:frame="0"/>
-              <w:bottom w:val="single" w:color="000000" w:sz="8" w:space="0" w:shadow="0" w:frame="0"/>
-              <w:right w:val="single" w:color="000000" w:sz="8" w:space="0" w:shadow="0" w:frame="0"/>
-            </w:tcBorders>
-            <w:shd w:val="clear" w:color="auto" w:fill="auto"/>
-            <w:tcMar>
-              <w:top w:type="dxa" w:w="80"/>
-              <w:left w:type="dxa" w:w="80"/>
-              <w:bottom w:type="dxa" w:w="80"/>
-              <w:right w:type="dxa" w:w="80"/>
-            </w:tcMar>
-            <w:vAlign w:val="top"/>
-          </w:tcPr>
-          <w:p>
-            <w:pPr>
-              <w:pStyle w:val="Body A"/>
-              <w:widowControl w:val="0"/>
-            </w:pPr>
-            <w:r>
-              <w:rPr>
-                <w:rtl w:val="0"/>
-                <w:lang w:val="en-US"/>
-              </w:rPr>
-              <w:t>Administrators will be allowed to view all patient profiles</w:t>
-            </w:r>
-          </w:p>
-        </w:tc>
-      </w:tr>
-      <w:tr>
-        <w:tblPrEx>
-          <w:shd w:val="clear" w:color="auto" w:fill="ced7e7"/>
-        </w:tblPrEx>
-        <w:trPr>
-          <w:trHeight w:val="650" w:hRule="atLeast"/>
-        </w:trPr>
-        <w:tc>
-          <w:tcPr>
-            <w:tcW w:type="dxa" w:w="2865"/>
-            <w:tcBorders>
-              <w:top w:val="single" w:color="ffffff" w:sz="8" w:space="0" w:shadow="0" w:frame="0"/>
-              <w:left w:val="single" w:color="000000" w:sz="8" w:space="0" w:shadow="0" w:frame="0"/>
-              <w:bottom w:val="single" w:color="ffffff" w:sz="8" w:space="0" w:shadow="0" w:frame="0"/>
-              <w:right w:val="single" w:color="000000" w:sz="8" w:space="0" w:shadow="0" w:frame="0"/>
-            </w:tcBorders>
-            <w:shd w:val="clear" w:color="auto" w:fill="auto"/>
-            <w:tcMar>
-              <w:top w:type="dxa" w:w="80"/>
-              <w:left w:type="dxa" w:w="80"/>
-              <w:bottom w:type="dxa" w:w="80"/>
-              <w:right w:type="dxa" w:w="80"/>
-            </w:tcMar>
-            <w:vAlign w:val="top"/>
-          </w:tcPr>
-          <w:p/>
-        </w:tc>
-        <w:tc>
-          <w:tcPr>
-            <w:tcW w:type="dxa" w:w="735"/>
-            <w:tcBorders>
-              <w:top w:val="single" w:color="000000" w:sz="8" w:space="0" w:shadow="0" w:frame="0"/>
-              <w:left w:val="single" w:color="000000" w:sz="8" w:space="0" w:shadow="0" w:frame="0"/>
-              <w:bottom w:val="single" w:color="000000" w:sz="8" w:space="0" w:shadow="0" w:frame="0"/>
-              <w:right w:val="single" w:color="000000" w:sz="8" w:space="0" w:shadow="0" w:frame="0"/>
-            </w:tcBorders>
-            <w:shd w:val="clear" w:color="auto" w:fill="auto"/>
-            <w:tcMar>
-              <w:top w:type="dxa" w:w="80"/>
-              <w:left w:type="dxa" w:w="80"/>
-              <w:bottom w:type="dxa" w:w="80"/>
-              <w:right w:type="dxa" w:w="80"/>
-            </w:tcMar>
-            <w:vAlign w:val="top"/>
-          </w:tcPr>
-          <w:p>
-            <w:pPr>
-              <w:pStyle w:val="Body A"/>
-              <w:widowControl w:val="0"/>
-              <w:jc w:val="center"/>
-            </w:pPr>
-            <w:r>
-              <w:rPr>
-                <w:rtl w:val="0"/>
-                <w:lang w:val="en-US"/>
-              </w:rPr>
-              <w:t>9A</w:t>
-            </w:r>
-          </w:p>
-        </w:tc>
-        <w:tc>
-          <w:tcPr>
-            <w:tcW w:type="dxa" w:w="5940"/>
-            <w:tcBorders>
-              <w:top w:val="single" w:color="000000" w:sz="8" w:space="0" w:shadow="0" w:frame="0"/>
-              <w:left w:val="single" w:color="000000" w:sz="8" w:space="0" w:shadow="0" w:frame="0"/>
-              <w:bottom w:val="single" w:color="000000" w:sz="8" w:space="0" w:shadow="0" w:frame="0"/>
-              <w:right w:val="single" w:color="000000" w:sz="8" w:space="0" w:shadow="0" w:frame="0"/>
-            </w:tcBorders>
-            <w:shd w:val="clear" w:color="auto" w:fill="auto"/>
-            <w:tcMar>
-              <w:top w:type="dxa" w:w="80"/>
-              <w:left w:type="dxa" w:w="80"/>
-              <w:bottom w:type="dxa" w:w="80"/>
-              <w:right w:type="dxa" w:w="80"/>
-            </w:tcMar>
-            <w:vAlign w:val="top"/>
-          </w:tcPr>
-          <w:p>
-            <w:pPr>
-              <w:pStyle w:val="Body A"/>
-              <w:widowControl w:val="0"/>
-            </w:pPr>
-            <w:r>
-              <w:rPr>
-                <w:rtl w:val="0"/>
-                <w:lang w:val="en-US"/>
-              </w:rPr>
-              <w:t>Administrators will be allowed to add to the medical history of a patient profile</w:t>
-            </w:r>
-          </w:p>
-        </w:tc>
-      </w:tr>
-      <w:tr>
-        <w:tblPrEx>
-          <w:shd w:val="clear" w:color="auto" w:fill="ced7e7"/>
-        </w:tblPrEx>
-        <w:trPr>
-          <w:trHeight w:val="650" w:hRule="atLeast"/>
-        </w:trPr>
-        <w:tc>
-          <w:tcPr>
-            <w:tcW w:type="dxa" w:w="2865"/>
-            <w:tcBorders>
-              <w:top w:val="single" w:color="ffffff" w:sz="8" w:space="0" w:shadow="0" w:frame="0"/>
-              <w:left w:val="single" w:color="000000" w:sz="8" w:space="0" w:shadow="0" w:frame="0"/>
-              <w:bottom w:val="single" w:color="ffffff" w:sz="8" w:space="0" w:shadow="0" w:frame="0"/>
-              <w:right w:val="single" w:color="000000" w:sz="8" w:space="0" w:shadow="0" w:frame="0"/>
-            </w:tcBorders>
-            <w:shd w:val="clear" w:color="auto" w:fill="auto"/>
-            <w:tcMar>
-              <w:top w:type="dxa" w:w="80"/>
-              <w:left w:type="dxa" w:w="80"/>
-              <w:bottom w:type="dxa" w:w="80"/>
-              <w:right w:type="dxa" w:w="80"/>
-            </w:tcMar>
-            <w:vAlign w:val="top"/>
-          </w:tcPr>
-          <w:p/>
-        </w:tc>
-        <w:tc>
-          <w:tcPr>
-            <w:tcW w:type="dxa" w:w="735"/>
-            <w:tcBorders>
-              <w:top w:val="single" w:color="000000" w:sz="8" w:space="0" w:shadow="0" w:frame="0"/>
-              <w:left w:val="single" w:color="000000" w:sz="8" w:space="0" w:shadow="0" w:frame="0"/>
-              <w:bottom w:val="single" w:color="000000" w:sz="8" w:space="0" w:shadow="0" w:frame="0"/>
-              <w:right w:val="single" w:color="000000" w:sz="8" w:space="0" w:shadow="0" w:frame="0"/>
-            </w:tcBorders>
-            <w:shd w:val="clear" w:color="auto" w:fill="auto"/>
-            <w:tcMar>
-              <w:top w:type="dxa" w:w="80"/>
-              <w:left w:type="dxa" w:w="80"/>
-              <w:bottom w:type="dxa" w:w="80"/>
-              <w:right w:type="dxa" w:w="80"/>
-            </w:tcMar>
-            <w:vAlign w:val="top"/>
-          </w:tcPr>
-          <w:p>
-            <w:pPr>
-              <w:pStyle w:val="Body A"/>
-              <w:widowControl w:val="0"/>
-              <w:jc w:val="center"/>
-            </w:pPr>
-            <w:r>
-              <w:rPr>
-                <w:rtl w:val="0"/>
-                <w:lang w:val="en-US"/>
-              </w:rPr>
-              <w:t>10A</w:t>
-            </w:r>
-          </w:p>
-        </w:tc>
-        <w:tc>
-          <w:tcPr>
-            <w:tcW w:type="dxa" w:w="5940"/>
-            <w:tcBorders>
-              <w:top w:val="single" w:color="000000" w:sz="8" w:space="0" w:shadow="0" w:frame="0"/>
-              <w:left w:val="single" w:color="000000" w:sz="8" w:space="0" w:shadow="0" w:frame="0"/>
-              <w:bottom w:val="single" w:color="000000" w:sz="8" w:space="0" w:shadow="0" w:frame="0"/>
-              <w:right w:val="single" w:color="000000" w:sz="8" w:space="0" w:shadow="0" w:frame="0"/>
-            </w:tcBorders>
-            <w:shd w:val="clear" w:color="auto" w:fill="auto"/>
-            <w:tcMar>
-              <w:top w:type="dxa" w:w="80"/>
-              <w:left w:type="dxa" w:w="80"/>
-              <w:bottom w:type="dxa" w:w="80"/>
-              <w:right w:type="dxa" w:w="80"/>
-            </w:tcMar>
-            <w:vAlign w:val="top"/>
-          </w:tcPr>
-          <w:p>
-            <w:pPr>
-              <w:pStyle w:val="Body A"/>
-              <w:widowControl w:val="0"/>
-            </w:pPr>
-            <w:r>
-              <w:rPr>
-                <w:rtl w:val="0"/>
-                <w:lang w:val="en-US"/>
-              </w:rPr>
-              <w:t>Administrators will be allowed to view updates to a patient profile given by the patient</w:t>
-            </w:r>
-          </w:p>
-        </w:tc>
-      </w:tr>
-      <w:tr>
-        <w:tblPrEx>
-          <w:shd w:val="clear" w:color="auto" w:fill="ced7e7"/>
-        </w:tblPrEx>
-        <w:trPr>
-          <w:trHeight w:val="650" w:hRule="atLeast"/>
-        </w:trPr>
-        <w:tc>
-          <w:tcPr>
-            <w:tcW w:type="dxa" w:w="2865"/>
-            <w:tcBorders>
-              <w:top w:val="single" w:color="ffffff" w:sz="8" w:space="0" w:shadow="0" w:frame="0"/>
-              <w:left w:val="single" w:color="000000" w:sz="8" w:space="0" w:shadow="0" w:frame="0"/>
-              <w:bottom w:val="nil"/>
-              <w:right w:val="single" w:color="000000" w:sz="8" w:space="0" w:shadow="0" w:frame="0"/>
-            </w:tcBorders>
-            <w:shd w:val="clear" w:color="auto" w:fill="auto"/>
-            <w:tcMar>
-              <w:top w:type="dxa" w:w="80"/>
-              <w:left w:type="dxa" w:w="80"/>
-              <w:bottom w:type="dxa" w:w="80"/>
-              <w:right w:type="dxa" w:w="80"/>
-            </w:tcMar>
-            <w:vAlign w:val="top"/>
-          </w:tcPr>
-          <w:p/>
-        </w:tc>
-        <w:tc>
-          <w:tcPr>
-            <w:tcW w:type="dxa" w:w="735"/>
-            <w:tcBorders>
-              <w:top w:val="single" w:color="000000" w:sz="8" w:space="0" w:shadow="0" w:frame="0"/>
-              <w:left w:val="single" w:color="000000" w:sz="8" w:space="0" w:shadow="0" w:frame="0"/>
-              <w:bottom w:val="single" w:color="000000" w:sz="8" w:space="0" w:shadow="0" w:frame="0"/>
-              <w:right w:val="single" w:color="000000" w:sz="8" w:space="0" w:shadow="0" w:frame="0"/>
-            </w:tcBorders>
-            <w:shd w:val="clear" w:color="auto" w:fill="auto"/>
-            <w:tcMar>
-              <w:top w:type="dxa" w:w="80"/>
-              <w:left w:type="dxa" w:w="80"/>
-              <w:bottom w:type="dxa" w:w="80"/>
-              <w:right w:type="dxa" w:w="80"/>
-            </w:tcMar>
-            <w:vAlign w:val="top"/>
-          </w:tcPr>
-          <w:p>
-            <w:pPr>
-              <w:pStyle w:val="Body A"/>
-              <w:widowControl w:val="0"/>
-              <w:jc w:val="center"/>
-            </w:pPr>
-            <w:r>
-              <w:rPr>
-                <w:rtl w:val="0"/>
-                <w:lang w:val="en-US"/>
-              </w:rPr>
-              <w:t>11A</w:t>
-            </w:r>
-          </w:p>
-        </w:tc>
-        <w:tc>
-          <w:tcPr>
-            <w:tcW w:type="dxa" w:w="5940"/>
-            <w:tcBorders>
-              <w:top w:val="single" w:color="000000" w:sz="8" w:space="0" w:shadow="0" w:frame="0"/>
-              <w:left w:val="single" w:color="000000" w:sz="8" w:space="0" w:shadow="0" w:frame="0"/>
-              <w:bottom w:val="single" w:color="000000" w:sz="8" w:space="0" w:shadow="0" w:frame="0"/>
-              <w:right w:val="single" w:color="000000" w:sz="8" w:space="0" w:shadow="0" w:frame="0"/>
-            </w:tcBorders>
-            <w:shd w:val="clear" w:color="auto" w:fill="auto"/>
-            <w:tcMar>
-              <w:top w:type="dxa" w:w="80"/>
-              <w:left w:type="dxa" w:w="80"/>
-              <w:bottom w:type="dxa" w:w="80"/>
-              <w:right w:type="dxa" w:w="80"/>
-            </w:tcMar>
-            <w:vAlign w:val="top"/>
-          </w:tcPr>
-          <w:p>
-            <w:pPr>
-              <w:pStyle w:val="Body A"/>
-              <w:widowControl w:val="0"/>
-            </w:pPr>
-            <w:r>
-              <w:rPr>
-                <w:rtl w:val="0"/>
-                <w:lang w:val="en-US"/>
-              </w:rPr>
-              <w:t>Administrators will be allowed to view all employee profiles</w:t>
-            </w:r>
-          </w:p>
-        </w:tc>
-      </w:tr>
-      <w:tr>
-        <w:tblPrEx>
-          <w:shd w:val="clear" w:color="auto" w:fill="ced7e7"/>
-        </w:tblPrEx>
-        <w:trPr>
-          <w:trHeight w:val="650" w:hRule="atLeast"/>
-        </w:trPr>
-        <w:tc>
-          <w:tcPr>
-            <w:tcW w:type="dxa" w:w="2865"/>
-            <w:tcBorders>
-              <w:top w:val="nil"/>
-              <w:left w:val="single" w:color="000000" w:sz="8" w:space="0" w:shadow="0" w:frame="0"/>
-              <w:bottom w:val="nil"/>
-              <w:right w:val="single" w:color="000000" w:sz="8" w:space="0" w:shadow="0" w:frame="0"/>
-            </w:tcBorders>
-            <w:shd w:val="clear" w:color="auto" w:fill="auto"/>
-            <w:tcMar>
-              <w:top w:type="dxa" w:w="80"/>
-              <w:left w:type="dxa" w:w="80"/>
-              <w:bottom w:type="dxa" w:w="80"/>
-              <w:right w:type="dxa" w:w="80"/>
-            </w:tcMar>
-            <w:vAlign w:val="top"/>
-          </w:tcPr>
-          <w:p/>
-        </w:tc>
-        <w:tc>
-          <w:tcPr>
-            <w:tcW w:type="dxa" w:w="735"/>
-            <w:tcBorders>
-              <w:top w:val="single" w:color="000000" w:sz="8" w:space="0" w:shadow="0" w:frame="0"/>
-              <w:left w:val="single" w:color="000000" w:sz="8" w:space="0" w:shadow="0" w:frame="0"/>
-              <w:bottom w:val="single" w:color="000000" w:sz="8" w:space="0" w:shadow="0" w:frame="0"/>
-              <w:right w:val="single" w:color="000000" w:sz="8" w:space="0" w:shadow="0" w:frame="0"/>
-            </w:tcBorders>
-            <w:shd w:val="clear" w:color="auto" w:fill="auto"/>
-            <w:tcMar>
-              <w:top w:type="dxa" w:w="80"/>
-              <w:left w:type="dxa" w:w="80"/>
-              <w:bottom w:type="dxa" w:w="80"/>
-              <w:right w:type="dxa" w:w="80"/>
-            </w:tcMar>
-            <w:vAlign w:val="top"/>
-          </w:tcPr>
-          <w:p>
-            <w:pPr>
-              <w:pStyle w:val="Body A"/>
-              <w:widowControl w:val="0"/>
-              <w:jc w:val="center"/>
-            </w:pPr>
-            <w:r>
-              <w:rPr>
-                <w:rtl w:val="0"/>
-                <w:lang w:val="en-US"/>
-              </w:rPr>
-              <w:t>12A</w:t>
-            </w:r>
-          </w:p>
-        </w:tc>
-        <w:tc>
-          <w:tcPr>
-            <w:tcW w:type="dxa" w:w="5940"/>
-            <w:tcBorders>
-              <w:top w:val="single" w:color="000000" w:sz="8" w:space="0" w:shadow="0" w:frame="0"/>
-              <w:left w:val="single" w:color="000000" w:sz="8" w:space="0" w:shadow="0" w:frame="0"/>
-              <w:bottom w:val="single" w:color="000000" w:sz="8" w:space="0" w:shadow="0" w:frame="0"/>
-              <w:right w:val="single" w:color="000000" w:sz="8" w:space="0" w:shadow="0" w:frame="0"/>
-            </w:tcBorders>
-            <w:shd w:val="clear" w:color="auto" w:fill="auto"/>
-            <w:tcMar>
-              <w:top w:type="dxa" w:w="80"/>
-              <w:left w:type="dxa" w:w="80"/>
-              <w:bottom w:type="dxa" w:w="80"/>
-              <w:right w:type="dxa" w:w="80"/>
-            </w:tcMar>
-            <w:vAlign w:val="top"/>
-          </w:tcPr>
-          <w:p>
-            <w:pPr>
-              <w:pStyle w:val="Body A"/>
-              <w:widowControl w:val="0"/>
-            </w:pPr>
-            <w:r>
-              <w:rPr>
-                <w:rtl w:val="0"/>
-                <w:lang w:val="en-US"/>
-              </w:rPr>
-              <w:t>Administrators will be allowed to provide their own hours of restricted availability</w:t>
-            </w:r>
-          </w:p>
-        </w:tc>
-      </w:tr>
-      <w:tr>
-        <w:tblPrEx>
-          <w:shd w:val="clear" w:color="auto" w:fill="ced7e7"/>
-        </w:tblPrEx>
-        <w:trPr>
-          <w:trHeight w:val="650" w:hRule="atLeast"/>
-        </w:trPr>
-        <w:tc>
-          <w:tcPr>
-            <w:tcW w:type="dxa" w:w="2865"/>
-            <w:tcBorders>
-              <w:top w:val="nil"/>
-              <w:left w:val="single" w:color="000000" w:sz="8" w:space="0" w:shadow="0" w:frame="0"/>
-              <w:bottom w:val="nil"/>
-              <w:right w:val="single" w:color="000000" w:sz="8" w:space="0" w:shadow="0" w:frame="0"/>
-            </w:tcBorders>
-            <w:shd w:val="clear" w:color="auto" w:fill="auto"/>
-            <w:tcMar>
-              <w:top w:type="dxa" w:w="80"/>
-              <w:left w:type="dxa" w:w="80"/>
-              <w:bottom w:type="dxa" w:w="80"/>
-              <w:right w:type="dxa" w:w="80"/>
-            </w:tcMar>
-            <w:vAlign w:val="top"/>
-          </w:tcPr>
-          <w:p/>
-        </w:tc>
-        <w:tc>
-          <w:tcPr>
-            <w:tcW w:type="dxa" w:w="735"/>
-            <w:tcBorders>
-              <w:top w:val="single" w:color="000000" w:sz="8" w:space="0" w:shadow="0" w:frame="0"/>
-              <w:left w:val="single" w:color="000000" w:sz="8" w:space="0" w:shadow="0" w:frame="0"/>
-              <w:bottom w:val="single" w:color="000000" w:sz="8" w:space="0" w:shadow="0" w:frame="0"/>
-              <w:right w:val="single" w:color="000000" w:sz="8" w:space="0" w:shadow="0" w:frame="0"/>
-            </w:tcBorders>
-            <w:shd w:val="clear" w:color="auto" w:fill="auto"/>
-            <w:tcMar>
-              <w:top w:type="dxa" w:w="80"/>
-              <w:left w:type="dxa" w:w="80"/>
-              <w:bottom w:type="dxa" w:w="80"/>
-              <w:right w:type="dxa" w:w="80"/>
-            </w:tcMar>
-            <w:vAlign w:val="top"/>
-          </w:tcPr>
-          <w:p>
-            <w:pPr>
-              <w:pStyle w:val="Body A"/>
-              <w:widowControl w:val="0"/>
-              <w:jc w:val="center"/>
-            </w:pPr>
-            <w:r>
-              <w:rPr>
-                <w:rtl w:val="0"/>
-                <w:lang w:val="en-US"/>
-              </w:rPr>
-              <w:t>13A</w:t>
-            </w:r>
-          </w:p>
-        </w:tc>
-        <w:tc>
-          <w:tcPr>
-            <w:tcW w:type="dxa" w:w="5940"/>
-            <w:tcBorders>
-              <w:top w:val="single" w:color="000000" w:sz="8" w:space="0" w:shadow="0" w:frame="0"/>
-              <w:left w:val="single" w:color="000000" w:sz="8" w:space="0" w:shadow="0" w:frame="0"/>
-              <w:bottom w:val="single" w:color="000000" w:sz="8" w:space="0" w:shadow="0" w:frame="0"/>
-              <w:right w:val="single" w:color="000000" w:sz="8" w:space="0" w:shadow="0" w:frame="0"/>
-            </w:tcBorders>
-            <w:shd w:val="clear" w:color="auto" w:fill="auto"/>
-            <w:tcMar>
-              <w:top w:type="dxa" w:w="80"/>
-              <w:left w:type="dxa" w:w="80"/>
-              <w:bottom w:type="dxa" w:w="80"/>
-              <w:right w:type="dxa" w:w="80"/>
-            </w:tcMar>
-            <w:vAlign w:val="top"/>
-          </w:tcPr>
-          <w:p>
-            <w:pPr>
-              <w:pStyle w:val="Body A"/>
-              <w:widowControl w:val="0"/>
-            </w:pPr>
-            <w:r>
-              <w:rPr>
-                <w:rtl w:val="0"/>
-                <w:lang w:val="en-US"/>
-              </w:rPr>
-              <w:t>Administrators will be allowed to add a prescription to a patient profile</w:t>
-            </w:r>
-          </w:p>
-        </w:tc>
-      </w:tr>
-      <w:tr>
-        <w:tblPrEx>
-          <w:shd w:val="clear" w:color="auto" w:fill="ced7e7"/>
-        </w:tblPrEx>
-        <w:trPr>
-          <w:trHeight w:val="650" w:hRule="atLeast"/>
-        </w:trPr>
-        <w:tc>
-          <w:tcPr>
-            <w:tcW w:type="dxa" w:w="2865"/>
-            <w:tcBorders>
-              <w:top w:val="nil"/>
-              <w:left w:val="single" w:color="000000" w:sz="8" w:space="0" w:shadow="0" w:frame="0"/>
-              <w:bottom w:val="single" w:color="000000" w:sz="8" w:space="0" w:shadow="0" w:frame="0"/>
-              <w:right w:val="single" w:color="000000" w:sz="8" w:space="0" w:shadow="0" w:frame="0"/>
-            </w:tcBorders>
-            <w:shd w:val="clear" w:color="auto" w:fill="auto"/>
-            <w:tcMar>
-              <w:top w:type="dxa" w:w="80"/>
-              <w:left w:type="dxa" w:w="80"/>
-              <w:bottom w:type="dxa" w:w="80"/>
-              <w:right w:type="dxa" w:w="80"/>
-            </w:tcMar>
-            <w:vAlign w:val="top"/>
-          </w:tcPr>
-          <w:p/>
-        </w:tc>
-        <w:tc>
-          <w:tcPr>
-            <w:tcW w:type="dxa" w:w="735"/>
-            <w:tcBorders>
-              <w:top w:val="single" w:color="000000" w:sz="8" w:space="0" w:shadow="0" w:frame="0"/>
-              <w:left w:val="single" w:color="000000" w:sz="8" w:space="0" w:shadow="0" w:frame="0"/>
-              <w:bottom w:val="single" w:color="000000" w:sz="8" w:space="0" w:shadow="0" w:frame="0"/>
-              <w:right w:val="single" w:color="000000" w:sz="8" w:space="0" w:shadow="0" w:frame="0"/>
-            </w:tcBorders>
-            <w:shd w:val="clear" w:color="auto" w:fill="auto"/>
-            <w:tcMar>
-              <w:top w:type="dxa" w:w="80"/>
-              <w:left w:type="dxa" w:w="80"/>
-              <w:bottom w:type="dxa" w:w="80"/>
-              <w:right w:type="dxa" w:w="80"/>
-            </w:tcMar>
-            <w:vAlign w:val="top"/>
-          </w:tcPr>
-          <w:p>
-            <w:pPr>
-              <w:pStyle w:val="Body A"/>
-              <w:widowControl w:val="0"/>
-              <w:jc w:val="center"/>
-            </w:pPr>
-            <w:r>
-              <w:rPr>
-                <w:rtl w:val="0"/>
-                <w:lang w:val="en-US"/>
-              </w:rPr>
-              <w:t>14A</w:t>
-            </w:r>
-          </w:p>
-        </w:tc>
-        <w:tc>
-          <w:tcPr>
-            <w:tcW w:type="dxa" w:w="5940"/>
-            <w:tcBorders>
-              <w:top w:val="single" w:color="000000" w:sz="8" w:space="0" w:shadow="0" w:frame="0"/>
-              <w:left w:val="single" w:color="000000" w:sz="8" w:space="0" w:shadow="0" w:frame="0"/>
-              <w:bottom w:val="single" w:color="000000" w:sz="8" w:space="0" w:shadow="0" w:frame="0"/>
-              <w:right w:val="single" w:color="000000" w:sz="8" w:space="0" w:shadow="0" w:frame="0"/>
-            </w:tcBorders>
-            <w:shd w:val="clear" w:color="auto" w:fill="auto"/>
-            <w:tcMar>
-              <w:top w:type="dxa" w:w="80"/>
-              <w:left w:type="dxa" w:w="80"/>
-              <w:bottom w:type="dxa" w:w="80"/>
-              <w:right w:type="dxa" w:w="80"/>
-            </w:tcMar>
-            <w:vAlign w:val="top"/>
-          </w:tcPr>
-          <w:p>
-            <w:pPr>
-              <w:pStyle w:val="Body A"/>
-              <w:widowControl w:val="0"/>
-            </w:pPr>
-            <w:r>
-              <w:rPr>
-                <w:rtl w:val="0"/>
-                <w:lang w:val="en-US"/>
-              </w:rPr>
-              <w:t>Administrators will be allowed to view the appointments of other employee profiles</w:t>
-            </w:r>
-          </w:p>
-        </w:tc>
-      </w:tr>
-      <w:tr>
-        <w:tblPrEx>
-          <w:shd w:val="clear" w:color="auto" w:fill="ced7e7"/>
-        </w:tblPrEx>
-        <w:trPr>
-          <w:trHeight w:val="630" w:hRule="atLeast"/>
-        </w:trPr>
-        <w:tc>
-          <w:tcPr>
-            <w:tcW w:type="dxa" w:w="2865"/>
-            <w:tcBorders>
-              <w:top w:val="single" w:color="000000" w:sz="8" w:space="0" w:shadow="0" w:frame="0"/>
-              <w:left w:val="single" w:color="000000" w:sz="8" w:space="0" w:shadow="0" w:frame="0"/>
-              <w:bottom w:val="single" w:color="ffffff" w:sz="8" w:space="0" w:shadow="0" w:frame="0"/>
-              <w:right w:val="single" w:color="000000" w:sz="8" w:space="0" w:shadow="0" w:frame="0"/>
-            </w:tcBorders>
-            <w:shd w:val="clear" w:color="auto" w:fill="auto"/>
-            <w:tcMar>
-              <w:top w:type="dxa" w:w="80"/>
-              <w:left w:type="dxa" w:w="80"/>
-              <w:bottom w:type="dxa" w:w="80"/>
-              <w:right w:type="dxa" w:w="80"/>
-            </w:tcMar>
-            <w:vAlign w:val="top"/>
-          </w:tcPr>
-          <w:p>
-            <w:pPr>
-              <w:pStyle w:val="Body A"/>
-              <w:widowControl w:val="0"/>
-              <w:jc w:val="center"/>
-            </w:pPr>
-            <w:r>
-              <w:rPr>
-                <w:rtl w:val="0"/>
-                <w:lang w:val="en-US"/>
-              </w:rPr>
-              <w:t>View/Update appointments</w:t>
-            </w:r>
-          </w:p>
-        </w:tc>
-        <w:tc>
-          <w:tcPr>
-            <w:tcW w:type="dxa" w:w="735"/>
-            <w:tcBorders>
-              <w:top w:val="single" w:color="000000" w:sz="8" w:space="0" w:shadow="0" w:frame="0"/>
-              <w:left w:val="single" w:color="000000" w:sz="8" w:space="0" w:shadow="0" w:frame="0"/>
-              <w:bottom w:val="single" w:color="000000" w:sz="8" w:space="0" w:shadow="0" w:frame="0"/>
-              <w:right w:val="single" w:color="000000" w:sz="8" w:space="0" w:shadow="0" w:frame="0"/>
-            </w:tcBorders>
-            <w:shd w:val="clear" w:color="auto" w:fill="auto"/>
-            <w:tcMar>
-              <w:top w:type="dxa" w:w="80"/>
-              <w:left w:type="dxa" w:w="80"/>
-              <w:bottom w:type="dxa" w:w="80"/>
-              <w:right w:type="dxa" w:w="80"/>
-            </w:tcMar>
-            <w:vAlign w:val="top"/>
-          </w:tcPr>
-          <w:p>
-            <w:pPr>
-              <w:pStyle w:val="Body A"/>
-              <w:widowControl w:val="0"/>
-              <w:jc w:val="center"/>
-            </w:pPr>
-            <w:r>
-              <w:rPr>
-                <w:rtl w:val="0"/>
-                <w:lang w:val="en-US"/>
-              </w:rPr>
-              <w:t>15A</w:t>
-            </w:r>
-          </w:p>
-        </w:tc>
-        <w:tc>
-          <w:tcPr>
-            <w:tcW w:type="dxa" w:w="5940"/>
-            <w:tcBorders>
-              <w:top w:val="single" w:color="000000" w:sz="8" w:space="0" w:shadow="0" w:frame="0"/>
-              <w:left w:val="single" w:color="000000" w:sz="8" w:space="0" w:shadow="0" w:frame="0"/>
-              <w:bottom w:val="single" w:color="000000" w:sz="8" w:space="0" w:shadow="0" w:frame="0"/>
-              <w:right w:val="single" w:color="000000" w:sz="8" w:space="0" w:shadow="0" w:frame="0"/>
-            </w:tcBorders>
-            <w:shd w:val="clear" w:color="auto" w:fill="auto"/>
-            <w:tcMar>
-              <w:top w:type="dxa" w:w="80"/>
-              <w:left w:type="dxa" w:w="80"/>
-              <w:bottom w:type="dxa" w:w="80"/>
-              <w:right w:type="dxa" w:w="80"/>
-            </w:tcMar>
-            <w:vAlign w:val="top"/>
-          </w:tcPr>
-          <w:p>
-            <w:pPr>
-              <w:pStyle w:val="Body A"/>
-              <w:widowControl w:val="0"/>
-            </w:pPr>
-            <w:r>
-              <w:rPr>
-                <w:rtl w:val="0"/>
-                <w:lang w:val="en-US"/>
-              </w:rPr>
-              <w:t xml:space="preserve">Allow user to view upcoming appointments. </w:t>
-            </w:r>
-          </w:p>
-        </w:tc>
-      </w:tr>
-      <w:tr>
-        <w:tblPrEx>
-          <w:shd w:val="clear" w:color="auto" w:fill="ced7e7"/>
-        </w:tblPrEx>
-        <w:trPr>
-          <w:trHeight w:val="350" w:hRule="atLeast"/>
-        </w:trPr>
-        <w:tc>
-          <w:tcPr>
-            <w:tcW w:type="dxa" w:w="2865"/>
-            <w:tcBorders>
-              <w:top w:val="single" w:color="ffffff" w:sz="8" w:space="0" w:shadow="0" w:frame="0"/>
-              <w:left w:val="single" w:color="000000" w:sz="8" w:space="0" w:shadow="0" w:frame="0"/>
-              <w:bottom w:val="single" w:color="ffffff" w:sz="8" w:space="0" w:shadow="0" w:frame="0"/>
-              <w:right w:val="single" w:color="000000" w:sz="8" w:space="0" w:shadow="0" w:frame="0"/>
-            </w:tcBorders>
-            <w:shd w:val="clear" w:color="auto" w:fill="auto"/>
-            <w:tcMar>
-              <w:top w:type="dxa" w:w="80"/>
-              <w:left w:type="dxa" w:w="80"/>
-              <w:bottom w:type="dxa" w:w="80"/>
-              <w:right w:type="dxa" w:w="80"/>
-            </w:tcMar>
-            <w:vAlign w:val="top"/>
-          </w:tcPr>
-          <w:p/>
-        </w:tc>
-        <w:tc>
-          <w:tcPr>
-            <w:tcW w:type="dxa" w:w="735"/>
-            <w:tcBorders>
-              <w:top w:val="single" w:color="000000" w:sz="8" w:space="0" w:shadow="0" w:frame="0"/>
-              <w:left w:val="single" w:color="000000" w:sz="8" w:space="0" w:shadow="0" w:frame="0"/>
-              <w:bottom w:val="single" w:color="000000" w:sz="8" w:space="0" w:shadow="0" w:frame="0"/>
-              <w:right w:val="single" w:color="000000" w:sz="8" w:space="0" w:shadow="0" w:frame="0"/>
-            </w:tcBorders>
-            <w:shd w:val="clear" w:color="auto" w:fill="auto"/>
-            <w:tcMar>
-              <w:top w:type="dxa" w:w="80"/>
-              <w:left w:type="dxa" w:w="80"/>
-              <w:bottom w:type="dxa" w:w="80"/>
-              <w:right w:type="dxa" w:w="80"/>
-            </w:tcMar>
-            <w:vAlign w:val="top"/>
-          </w:tcPr>
-          <w:p>
-            <w:pPr>
-              <w:pStyle w:val="Body A"/>
-              <w:widowControl w:val="0"/>
-              <w:jc w:val="center"/>
-            </w:pPr>
-            <w:r>
-              <w:rPr>
-                <w:rtl w:val="0"/>
-                <w:lang w:val="en-US"/>
-              </w:rPr>
-              <w:t>16A</w:t>
-            </w:r>
-          </w:p>
-        </w:tc>
-        <w:tc>
-          <w:tcPr>
-            <w:tcW w:type="dxa" w:w="5940"/>
-            <w:tcBorders>
-              <w:top w:val="single" w:color="000000" w:sz="8" w:space="0" w:shadow="0" w:frame="0"/>
-              <w:left w:val="single" w:color="000000" w:sz="8" w:space="0" w:shadow="0" w:frame="0"/>
-              <w:bottom w:val="single" w:color="000000" w:sz="8" w:space="0" w:shadow="0" w:frame="0"/>
-              <w:right w:val="single" w:color="000000" w:sz="8" w:space="0" w:shadow="0" w:frame="0"/>
-            </w:tcBorders>
-            <w:shd w:val="clear" w:color="auto" w:fill="auto"/>
-            <w:tcMar>
-              <w:top w:type="dxa" w:w="80"/>
-              <w:left w:type="dxa" w:w="80"/>
-              <w:bottom w:type="dxa" w:w="80"/>
-              <w:right w:type="dxa" w:w="80"/>
-            </w:tcMar>
-            <w:vAlign w:val="top"/>
-          </w:tcPr>
-          <w:p>
-            <w:pPr>
-              <w:pStyle w:val="Body A"/>
-              <w:widowControl w:val="0"/>
-            </w:pPr>
-            <w:r>
-              <w:rPr>
-                <w:rtl w:val="0"/>
-                <w:lang w:val="en-US"/>
-              </w:rPr>
-              <w:t>Allow user to view past appointments.</w:t>
-            </w:r>
-          </w:p>
-        </w:tc>
-      </w:tr>
-      <w:tr>
-        <w:tblPrEx>
-          <w:shd w:val="clear" w:color="auto" w:fill="ced7e7"/>
-        </w:tblPrEx>
-        <w:trPr>
-          <w:trHeight w:val="350" w:hRule="atLeast"/>
-        </w:trPr>
-        <w:tc>
-          <w:tcPr>
-            <w:tcW w:type="dxa" w:w="2865"/>
-            <w:tcBorders>
-              <w:top w:val="single" w:color="ffffff" w:sz="8" w:space="0" w:shadow="0" w:frame="0"/>
-              <w:left w:val="single" w:color="000000" w:sz="8" w:space="0" w:shadow="0" w:frame="0"/>
-              <w:bottom w:val="single" w:color="ffffff" w:sz="8" w:space="0" w:shadow="0" w:frame="0"/>
-              <w:right w:val="single" w:color="000000" w:sz="8" w:space="0" w:shadow="0" w:frame="0"/>
-            </w:tcBorders>
-            <w:shd w:val="clear" w:color="auto" w:fill="auto"/>
-            <w:tcMar>
-              <w:top w:type="dxa" w:w="80"/>
-              <w:left w:type="dxa" w:w="80"/>
-              <w:bottom w:type="dxa" w:w="80"/>
-              <w:right w:type="dxa" w:w="80"/>
-            </w:tcMar>
-            <w:vAlign w:val="top"/>
-          </w:tcPr>
-          <w:p/>
-        </w:tc>
-        <w:tc>
-          <w:tcPr>
-            <w:tcW w:type="dxa" w:w="735"/>
-            <w:tcBorders>
-              <w:top w:val="single" w:color="000000" w:sz="8" w:space="0" w:shadow="0" w:frame="0"/>
-              <w:left w:val="single" w:color="000000" w:sz="8" w:space="0" w:shadow="0" w:frame="0"/>
-              <w:bottom w:val="single" w:color="000000" w:sz="8" w:space="0" w:shadow="0" w:frame="0"/>
-              <w:right w:val="single" w:color="000000" w:sz="8" w:space="0" w:shadow="0" w:frame="0"/>
-            </w:tcBorders>
-            <w:shd w:val="clear" w:color="auto" w:fill="auto"/>
-            <w:tcMar>
-              <w:top w:type="dxa" w:w="80"/>
-              <w:left w:type="dxa" w:w="80"/>
-              <w:bottom w:type="dxa" w:w="80"/>
-              <w:right w:type="dxa" w:w="80"/>
-            </w:tcMar>
-            <w:vAlign w:val="top"/>
-          </w:tcPr>
-          <w:p>
-            <w:pPr>
-              <w:pStyle w:val="Body A"/>
-              <w:widowControl w:val="0"/>
-              <w:jc w:val="center"/>
-            </w:pPr>
-            <w:r>
-              <w:rPr>
-                <w:rtl w:val="0"/>
-                <w:lang w:val="en-US"/>
-              </w:rPr>
-              <w:t>17A</w:t>
-            </w:r>
-          </w:p>
-        </w:tc>
-        <w:tc>
-          <w:tcPr>
-            <w:tcW w:type="dxa" w:w="5940"/>
-            <w:tcBorders>
-              <w:top w:val="single" w:color="000000" w:sz="8" w:space="0" w:shadow="0" w:frame="0"/>
-              <w:left w:val="single" w:color="000000" w:sz="8" w:space="0" w:shadow="0" w:frame="0"/>
-              <w:bottom w:val="single" w:color="000000" w:sz="8" w:space="0" w:shadow="0" w:frame="0"/>
-              <w:right w:val="single" w:color="000000" w:sz="8" w:space="0" w:shadow="0" w:frame="0"/>
-            </w:tcBorders>
-            <w:shd w:val="clear" w:color="auto" w:fill="auto"/>
-            <w:tcMar>
-              <w:top w:type="dxa" w:w="80"/>
-              <w:left w:type="dxa" w:w="80"/>
-              <w:bottom w:type="dxa" w:w="80"/>
-              <w:right w:type="dxa" w:w="80"/>
-            </w:tcMar>
-            <w:vAlign w:val="top"/>
-          </w:tcPr>
-          <w:p>
-            <w:pPr>
-              <w:pStyle w:val="Body A"/>
-              <w:widowControl w:val="0"/>
-            </w:pPr>
-            <w:r>
-              <w:rPr>
-                <w:rtl w:val="0"/>
-                <w:lang w:val="en-US"/>
-              </w:rPr>
-              <w:t>Allow user to cancel an appointment.</w:t>
-            </w:r>
-          </w:p>
-        </w:tc>
-      </w:tr>
-      <w:tr>
-        <w:tblPrEx>
-          <w:shd w:val="clear" w:color="auto" w:fill="ced7e7"/>
-        </w:tblPrEx>
-        <w:trPr>
-          <w:trHeight w:val="650" w:hRule="atLeast"/>
-        </w:trPr>
-        <w:tc>
-          <w:tcPr>
-            <w:tcW w:type="dxa" w:w="2865"/>
-            <w:tcBorders>
-              <w:top w:val="single" w:color="ffffff" w:sz="8" w:space="0" w:shadow="0" w:frame="0"/>
-              <w:left w:val="single" w:color="000000" w:sz="8" w:space="0" w:shadow="0" w:frame="0"/>
-              <w:bottom w:val="single" w:color="ffffff" w:sz="8" w:space="0" w:shadow="0" w:frame="0"/>
-              <w:right w:val="single" w:color="000000" w:sz="8" w:space="0" w:shadow="0" w:frame="0"/>
-            </w:tcBorders>
-            <w:shd w:val="clear" w:color="auto" w:fill="auto"/>
-            <w:tcMar>
-              <w:top w:type="dxa" w:w="80"/>
-              <w:left w:type="dxa" w:w="80"/>
-              <w:bottom w:type="dxa" w:w="80"/>
-              <w:right w:type="dxa" w:w="80"/>
-            </w:tcMar>
-            <w:vAlign w:val="top"/>
-          </w:tcPr>
-          <w:p/>
-        </w:tc>
-        <w:tc>
-          <w:tcPr>
-            <w:tcW w:type="dxa" w:w="735"/>
-            <w:tcBorders>
-              <w:top w:val="single" w:color="000000" w:sz="8" w:space="0" w:shadow="0" w:frame="0"/>
-              <w:left w:val="single" w:color="000000" w:sz="8" w:space="0" w:shadow="0" w:frame="0"/>
-              <w:bottom w:val="single" w:color="000000" w:sz="8" w:space="0" w:shadow="0" w:frame="0"/>
-              <w:right w:val="single" w:color="000000" w:sz="8" w:space="0" w:shadow="0" w:frame="0"/>
-            </w:tcBorders>
-            <w:shd w:val="clear" w:color="auto" w:fill="auto"/>
-            <w:tcMar>
-              <w:top w:type="dxa" w:w="80"/>
-              <w:left w:type="dxa" w:w="80"/>
-              <w:bottom w:type="dxa" w:w="80"/>
-              <w:right w:type="dxa" w:w="80"/>
-            </w:tcMar>
-            <w:vAlign w:val="top"/>
-          </w:tcPr>
-          <w:p>
-            <w:pPr>
-              <w:pStyle w:val="Body A"/>
-              <w:widowControl w:val="0"/>
-              <w:jc w:val="center"/>
-            </w:pPr>
-            <w:r>
-              <w:rPr>
-                <w:rtl w:val="0"/>
-                <w:lang w:val="en-US"/>
-              </w:rPr>
-              <w:t>18A</w:t>
-            </w:r>
-          </w:p>
-        </w:tc>
-        <w:tc>
-          <w:tcPr>
-            <w:tcW w:type="dxa" w:w="5940"/>
-            <w:tcBorders>
-              <w:top w:val="single" w:color="000000" w:sz="8" w:space="0" w:shadow="0" w:frame="0"/>
-              <w:left w:val="single" w:color="000000" w:sz="8" w:space="0" w:shadow="0" w:frame="0"/>
-              <w:bottom w:val="single" w:color="000000" w:sz="8" w:space="0" w:shadow="0" w:frame="0"/>
-              <w:right w:val="single" w:color="000000" w:sz="8" w:space="0" w:shadow="0" w:frame="0"/>
-            </w:tcBorders>
-            <w:shd w:val="clear" w:color="auto" w:fill="auto"/>
-            <w:tcMar>
-              <w:top w:type="dxa" w:w="80"/>
-              <w:left w:type="dxa" w:w="80"/>
-              <w:bottom w:type="dxa" w:w="80"/>
-              <w:right w:type="dxa" w:w="80"/>
-            </w:tcMar>
-            <w:vAlign w:val="top"/>
-          </w:tcPr>
-          <w:p>
-            <w:pPr>
-              <w:pStyle w:val="Body A"/>
-              <w:widowControl w:val="0"/>
-            </w:pPr>
-            <w:r>
-              <w:rPr>
-                <w:rtl w:val="0"/>
-                <w:lang w:val="en-US"/>
-              </w:rPr>
-              <w:t>Allow user to specify chunks of time that cannot be scheduled.</w:t>
-            </w:r>
-          </w:p>
-        </w:tc>
-      </w:tr>
-      <w:tr>
-        <w:tblPrEx>
-          <w:shd w:val="clear" w:color="auto" w:fill="ced7e7"/>
-        </w:tblPrEx>
-        <w:trPr>
-          <w:trHeight w:val="350" w:hRule="atLeast"/>
-        </w:trPr>
-        <w:tc>
-          <w:tcPr>
-            <w:tcW w:type="dxa" w:w="2865"/>
-            <w:tcBorders>
-              <w:top w:val="single" w:color="ffffff" w:sz="8" w:space="0" w:shadow="0" w:frame="0"/>
-              <w:left w:val="single" w:color="000000" w:sz="8" w:space="0" w:shadow="0" w:frame="0"/>
-              <w:bottom w:val="single" w:color="000000" w:sz="8" w:space="0" w:shadow="0" w:frame="0"/>
-              <w:right w:val="single" w:color="000000" w:sz="8" w:space="0" w:shadow="0" w:frame="0"/>
-            </w:tcBorders>
-            <w:shd w:val="clear" w:color="auto" w:fill="auto"/>
-            <w:tcMar>
-              <w:top w:type="dxa" w:w="80"/>
-              <w:left w:type="dxa" w:w="80"/>
-              <w:bottom w:type="dxa" w:w="80"/>
-              <w:right w:type="dxa" w:w="80"/>
-            </w:tcMar>
-            <w:vAlign w:val="top"/>
-          </w:tcPr>
-          <w:p/>
-        </w:tc>
-        <w:tc>
-          <w:tcPr>
-            <w:tcW w:type="dxa" w:w="735"/>
-            <w:tcBorders>
-              <w:top w:val="single" w:color="000000" w:sz="8" w:space="0" w:shadow="0" w:frame="0"/>
-              <w:left w:val="single" w:color="000000" w:sz="8" w:space="0" w:shadow="0" w:frame="0"/>
-              <w:bottom w:val="single" w:color="000000" w:sz="8" w:space="0" w:shadow="0" w:frame="0"/>
-              <w:right w:val="single" w:color="000000" w:sz="8" w:space="0" w:shadow="0" w:frame="0"/>
-            </w:tcBorders>
-            <w:shd w:val="clear" w:color="auto" w:fill="auto"/>
-            <w:tcMar>
-              <w:top w:type="dxa" w:w="80"/>
-              <w:left w:type="dxa" w:w="80"/>
-              <w:bottom w:type="dxa" w:w="80"/>
-              <w:right w:type="dxa" w:w="80"/>
-            </w:tcMar>
-            <w:vAlign w:val="top"/>
-          </w:tcPr>
-          <w:p>
-            <w:pPr>
-              <w:pStyle w:val="Body A"/>
-              <w:widowControl w:val="0"/>
-              <w:jc w:val="center"/>
-            </w:pPr>
-            <w:r>
-              <w:rPr>
-                <w:rtl w:val="0"/>
-                <w:lang w:val="en-US"/>
-              </w:rPr>
-              <w:t>19A</w:t>
-            </w:r>
-          </w:p>
-        </w:tc>
-        <w:tc>
-          <w:tcPr>
-            <w:tcW w:type="dxa" w:w="5940"/>
-            <w:tcBorders>
-              <w:top w:val="single" w:color="000000" w:sz="8" w:space="0" w:shadow="0" w:frame="0"/>
-              <w:left w:val="single" w:color="000000" w:sz="8" w:space="0" w:shadow="0" w:frame="0"/>
-              <w:bottom w:val="single" w:color="000000" w:sz="8" w:space="0" w:shadow="0" w:frame="0"/>
-              <w:right w:val="single" w:color="000000" w:sz="8" w:space="0" w:shadow="0" w:frame="0"/>
-            </w:tcBorders>
-            <w:shd w:val="clear" w:color="auto" w:fill="auto"/>
-            <w:tcMar>
-              <w:top w:type="dxa" w:w="80"/>
-              <w:left w:type="dxa" w:w="80"/>
-              <w:bottom w:type="dxa" w:w="80"/>
-              <w:right w:type="dxa" w:w="80"/>
-            </w:tcMar>
-            <w:vAlign w:val="top"/>
-          </w:tcPr>
-          <w:p>
-            <w:pPr>
-              <w:pStyle w:val="Body A"/>
-              <w:widowControl w:val="0"/>
-            </w:pPr>
-            <w:r>
-              <w:rPr>
-                <w:rtl w:val="0"/>
-                <w:lang w:val="en-US"/>
-              </w:rPr>
               <w:t>Update affected patient of appointment cancellation.</w:t>
             </w:r>
           </w:p>
         </w:tc>
       </w:tr>
     </w:tbl>
+    <w:p>
+      <w:pPr>
+        <w:pStyle w:val="Body A"/>
+        <w:widowControl w:val="0"/>
+        <w:ind w:left="324" w:hanging="324"/>
+        <w:jc w:val="center"/>
+        <w:rPr>
+          <w:b w:val="1"/>
+          <w:bCs w:val="1"/>
+        </w:rPr>
+      </w:pPr>
+    </w:p>
     <w:p>
       <w:pPr>
         <w:pStyle w:val="Body A"/>
@@ -10176,6 +10273,9 @@
       <w:pPr>
         <w:pStyle w:val="Body A"/>
         <w:spacing w:line="276" w:lineRule="auto"/>
+        <w:rPr>
+          <w:lang w:val="nl-NL"/>
+        </w:rPr>
       </w:pPr>
       <w:r>
         <w:rPr>
@@ -10186,29 +10286,45 @@
         </w:rPr>
         <w:t>5. Project Data Model</w:t>
       </w:r>
+    </w:p>
+    <w:p>
+      <w:pPr>
+        <w:pStyle w:val="Body A"/>
+        <w:spacing w:line="276" w:lineRule="auto"/>
+        <w:rPr>
+          <w:lang w:val="nl-NL"/>
+        </w:rPr>
+      </w:pPr>
+    </w:p>
+    <w:p>
+      <w:pPr>
+        <w:pStyle w:val="Body A"/>
+        <w:spacing w:line="276" w:lineRule="auto"/>
+        <w:rPr>
+          <w:lang w:val="nl-NL"/>
+        </w:rPr>
+      </w:pPr>
       <w:r>
         <w:rPr>
-          <w:b w:val="1"/>
-          <w:bCs w:val="1"/>
           <w:lang w:val="nl-NL"/>
         </w:rPr>
         <w:drawing>
           <wp:anchor distT="152400" distB="152400" distL="152400" distR="152400" simplePos="0" relativeHeight="251660288" behindDoc="0" locked="0" layoutInCell="1" allowOverlap="1">
             <wp:simplePos x="0" y="0"/>
             <wp:positionH relativeFrom="margin">
-              <wp:posOffset>-6350</wp:posOffset>
+              <wp:posOffset>93424</wp:posOffset>
             </wp:positionH>
             <wp:positionV relativeFrom="line">
-              <wp:posOffset>228897</wp:posOffset>
+              <wp:posOffset>184888</wp:posOffset>
             </wp:positionV>
-            <wp:extent cx="5943600" cy="4758734"/>
+            <wp:extent cx="5943600" cy="4763955"/>
             <wp:effectExtent l="0" t="0" r="0" b="0"/>
             <wp:wrapThrough wrapText="bothSides" distL="152400" distR="152400">
               <wp:wrapPolygon edited="1">
                 <wp:start x="0" y="0"/>
-                <wp:lineTo x="21600" y="0"/>
-                <wp:lineTo x="21600" y="21604"/>
-                <wp:lineTo x="0" y="21604"/>
+                <wp:lineTo x="21621" y="0"/>
+                <wp:lineTo x="21621" y="21606"/>
+                <wp:lineTo x="0" y="21606"/>
                 <wp:lineTo x="0" y="0"/>
               </wp:wrapPolygon>
             </wp:wrapThrough>
@@ -10218,7 +10334,7 @@
               <a:graphicData uri="http://schemas.openxmlformats.org/drawingml/2006/picture">
                 <pic:pic xmlns:pic="http://schemas.openxmlformats.org/drawingml/2006/picture">
                   <pic:nvPicPr>
-                    <pic:cNvPr id="1073741827" name="Screen Shot 2019-10-10 at 11.50.09 AM.png"/>
+                    <pic:cNvPr id="1073741827" name="Screen Shot 2019-10-13 at 9.36.22 PM.png"/>
                     <pic:cNvPicPr>
                       <a:picLocks noChangeAspect="1"/>
                     </pic:cNvPicPr>
@@ -10234,7 +10350,7 @@
                   <pic:spPr>
                     <a:xfrm>
                       <a:off x="0" y="0"/>
-                      <a:ext cx="5943600" cy="4758734"/>
+                      <a:ext cx="5943600" cy="4763955"/>
                     </a:xfrm>
                     <a:prstGeom prst="rect">
                       <a:avLst/>
@@ -10260,24 +10376,6 @@
           <w:lang w:val="nl-NL"/>
         </w:rPr>
       </w:pPr>
-    </w:p>
-    <w:p>
-      <w:pPr>
-        <w:pStyle w:val="Body A"/>
-        <w:spacing w:line="276" w:lineRule="auto"/>
-        <w:rPr>
-          <w:lang w:val="nl-NL"/>
-        </w:rPr>
-      </w:pPr>
-    </w:p>
-    <w:p>
-      <w:pPr>
-        <w:pStyle w:val="Body A"/>
-        <w:spacing w:line="276" w:lineRule="auto"/>
-        <w:rPr>
-          <w:lang w:val="nl-NL"/>
-        </w:rPr>
-      </w:pPr>
       <w:r>
         <w:rPr>
           <w:b w:val="1"/>
@@ -11077,7 +11175,7 @@
           <w:rtl w:val="0"/>
           <w:lang w:val="en-US"/>
         </w:rPr>
-        <w:t xml:space="preserve">Appointments </w:t>
+        <w:t xml:space="preserve">During an appointment, doctors </w:t>
       </w:r>
       <w:r>
         <w:rPr>
@@ -11091,7 +11189,7 @@
           <w:rtl w:val="0"/>
           <w:lang w:val="en-US"/>
         </w:rPr>
-        <w:t>occur in</w:t>
+        <w:t>diagnose</w:t>
       </w:r>
       <w:r>
         <w:rPr>
@@ -11105,7 +11203,7 @@
           <w:rtl w:val="0"/>
           <w:lang w:val="en-US"/>
         </w:rPr>
-        <w:t>a room</w:t>
+        <w:t>patients</w:t>
       </w:r>
     </w:p>
     <w:p>
@@ -11139,7 +11237,7 @@
           <w:rtl w:val="0"/>
           <w:lang w:val="en-US"/>
         </w:rPr>
-        <w:t>correspond</w:t>
+        <w:t>occur in</w:t>
       </w:r>
       <w:r>
         <w:rPr>
@@ -11153,7 +11251,7 @@
           <w:rtl w:val="0"/>
           <w:lang w:val="en-US"/>
         </w:rPr>
-        <w:t>to schedules</w:t>
+        <w:t>rooms</w:t>
       </w:r>
     </w:p>
     <w:sectPr>

</xml_diff>